<commit_message>
Working on Test Case -- D
</commit_message>
<xml_diff>
--- a/PhaseIIIOct28_.docx
+++ b/PhaseIIIOct28_.docx
@@ -1,6 +1,6 @@
 
 <file path=word/document.xml><?xml version="1.0" encoding="utf-8"?>
-<w:document xmlns:wpc="http://schemas.microsoft.com/office/word/2010/wordprocessingCanvas" xmlns:mc="http://schemas.openxmlformats.org/markup-compatibility/2006" xmlns:o="urn:schemas-microsoft-com:office:office" xmlns:r="http://schemas.openxmlformats.org/officeDocument/2006/relationships" xmlns:m="http://schemas.openxmlformats.org/officeDocument/2006/math" xmlns:v="urn:schemas-microsoft-com:vml" xmlns:wp14="http://schemas.microsoft.com/office/word/2010/wordprocessingDrawing" xmlns:wp="http://schemas.openxmlformats.org/drawingml/2006/wordprocessingDrawing" xmlns:w10="urn:schemas-microsoft-com:office:word" xmlns:w="http://schemas.openxmlformats.org/wordprocessingml/2006/main" xmlns:w14="http://schemas.microsoft.com/office/word/2010/wordml" xmlns:w15="http://schemas.microsoft.com/office/word/2012/wordml" xmlns:wpg="http://schemas.microsoft.com/office/word/2010/wordprocessingGroup" xmlns:wpi="http://schemas.microsoft.com/office/word/2010/wordprocessingInk" xmlns:wne="http://schemas.microsoft.com/office/word/2006/wordml" xmlns:wps="http://schemas.microsoft.com/office/word/2010/wordprocessingShape" mc:Ignorable="w14 w15 wp14">
+<w:document xmlns:wpc="http://schemas.microsoft.com/office/word/2010/wordprocessingCanvas" xmlns:cx="http://schemas.microsoft.com/office/drawing/2014/chartex" xmlns:cx1="http://schemas.microsoft.com/office/drawing/2015/9/8/chartex" xmlns:mc="http://schemas.openxmlformats.org/markup-compatibility/2006" xmlns:o="urn:schemas-microsoft-com:office:office" xmlns:r="http://schemas.openxmlformats.org/officeDocument/2006/relationships" xmlns:m="http://schemas.openxmlformats.org/officeDocument/2006/math" xmlns:v="urn:schemas-microsoft-com:vml" xmlns:wp14="http://schemas.microsoft.com/office/word/2010/wordprocessingDrawing" xmlns:wp="http://schemas.openxmlformats.org/drawingml/2006/wordprocessingDrawing" xmlns:w10="urn:schemas-microsoft-com:office:word" xmlns:w="http://schemas.openxmlformats.org/wordprocessingml/2006/main" xmlns:w14="http://schemas.microsoft.com/office/word/2010/wordml" xmlns:w15="http://schemas.microsoft.com/office/word/2012/wordml" xmlns:w16se="http://schemas.microsoft.com/office/word/2015/wordml/symex" xmlns:wpg="http://schemas.microsoft.com/office/word/2010/wordprocessingGroup" xmlns:wpi="http://schemas.microsoft.com/office/word/2010/wordprocessingInk" xmlns:wne="http://schemas.microsoft.com/office/word/2006/wordml" xmlns:wps="http://schemas.microsoft.com/office/word/2010/wordprocessingShape" mc:Ignorable="w14 w15 w16se wp14">
   <w:body>
     <w:p>
       <w:pPr>
@@ -865,19 +865,8 @@
           <w:szCs w:val="20"/>
           <w:highlight w:val="yellow"/>
         </w:rPr>
-        <w:t xml:space="preserve">in order to make it </w:t>
-      </w:r>
-      <w:proofErr w:type="gramStart"/>
-      <w:r>
-        <w:rPr>
-          <w:rFonts w:ascii="Arial" w:hAnsi="Arial" w:cs="Arial"/>
-          <w:sz w:val="20"/>
-          <w:szCs w:val="20"/>
-          <w:highlight w:val="yellow"/>
-        </w:rPr>
-        <w:t>possible</w:t>
-      </w:r>
-      <w:proofErr w:type="gramEnd"/>
+        <w:t>in order to make it possible</w:t>
+      </w:r>
       <w:r>
         <w:rPr>
           <w:rFonts w:ascii="Arial" w:hAnsi="Arial" w:cs="Arial"/>
@@ -2000,9 +1989,577 @@
           <w:szCs w:val="20"/>
           <w:highlight w:val="yellow"/>
         </w:rPr>
-        <w:t xml:space="preserve">all code </w:t>
-      </w:r>
-      <w:proofErr w:type="gramStart"/>
+        <w:t>all code provided</w:t>
+      </w:r>
+    </w:p>
+    <w:p>
+      <w:pPr>
+        <w:ind w:left="720"/>
+        <w:rPr>
+          <w:rFonts w:ascii="Arial" w:hAnsi="Arial" w:cs="Arial"/>
+          <w:sz w:val="20"/>
+          <w:szCs w:val="20"/>
+        </w:rPr>
+      </w:pPr>
+    </w:p>
+    <w:p>
+      <w:pPr>
+        <w:rPr>
+          <w:rFonts w:ascii="Arial" w:hAnsi="Arial" w:cs="Arial"/>
+          <w:sz w:val="20"/>
+          <w:szCs w:val="20"/>
+        </w:rPr>
+      </w:pPr>
+      <w:r>
+        <w:rPr>
+          <w:rFonts w:ascii="Arial" w:hAnsi="Arial" w:cs="Arial"/>
+          <w:sz w:val="20"/>
+          <w:szCs w:val="20"/>
+        </w:rPr>
+        <w:t xml:space="preserve">The </w:t>
+      </w:r>
+      <w:proofErr w:type="spellStart"/>
+      <w:r>
+        <w:rPr>
+          <w:rFonts w:ascii="Arial" w:hAnsi="Arial" w:cs="Arial"/>
+          <w:sz w:val="20"/>
+          <w:szCs w:val="20"/>
+        </w:rPr>
+        <w:t>RoomDAO</w:t>
+      </w:r>
+      <w:proofErr w:type="spellEnd"/>
+      <w:r>
+        <w:rPr>
+          <w:rFonts w:ascii="Arial" w:hAnsi="Arial" w:cs="Arial"/>
+          <w:sz w:val="20"/>
+          <w:szCs w:val="20"/>
+        </w:rPr>
+        <w:t xml:space="preserve">, </w:t>
+      </w:r>
+      <w:proofErr w:type="spellStart"/>
+      <w:r>
+        <w:rPr>
+          <w:rFonts w:ascii="Arial" w:hAnsi="Arial" w:cs="Arial"/>
+          <w:sz w:val="20"/>
+          <w:szCs w:val="20"/>
+        </w:rPr>
+        <w:t>Customer</w:t>
+      </w:r>
+      <w:r>
+        <w:rPr>
+          <w:rFonts w:ascii="Arial" w:hAnsi="Arial" w:cs="Arial"/>
+          <w:sz w:val="20"/>
+          <w:szCs w:val="20"/>
+        </w:rPr>
+        <w:t>DAO</w:t>
+      </w:r>
+      <w:proofErr w:type="spellEnd"/>
+      <w:r>
+        <w:rPr>
+          <w:rFonts w:ascii="Arial" w:hAnsi="Arial" w:cs="Arial"/>
+          <w:sz w:val="20"/>
+          <w:szCs w:val="20"/>
+        </w:rPr>
+        <w:t xml:space="preserve"> </w:t>
+      </w:r>
+      <w:r>
+        <w:rPr>
+          <w:rFonts w:ascii="Arial" w:hAnsi="Arial" w:cs="Arial"/>
+          <w:sz w:val="20"/>
+          <w:szCs w:val="20"/>
+        </w:rPr>
+        <w:t xml:space="preserve">and </w:t>
+      </w:r>
+      <w:proofErr w:type="spellStart"/>
+      <w:r>
+        <w:rPr>
+          <w:rFonts w:ascii="Arial" w:hAnsi="Arial" w:cs="Arial"/>
+          <w:sz w:val="20"/>
+          <w:szCs w:val="20"/>
+        </w:rPr>
+        <w:t>Reservation</w:t>
+      </w:r>
+      <w:r>
+        <w:rPr>
+          <w:rFonts w:ascii="Arial" w:hAnsi="Arial" w:cs="Arial"/>
+          <w:sz w:val="20"/>
+          <w:szCs w:val="20"/>
+        </w:rPr>
+        <w:t>DAO</w:t>
+      </w:r>
+      <w:proofErr w:type="spellEnd"/>
+      <w:r>
+        <w:rPr>
+          <w:rFonts w:ascii="Arial" w:hAnsi="Arial" w:cs="Arial"/>
+          <w:sz w:val="20"/>
+          <w:szCs w:val="20"/>
+        </w:rPr>
+        <w:t xml:space="preserve"> </w:t>
+      </w:r>
+      <w:r>
+        <w:rPr>
+          <w:rFonts w:ascii="Arial" w:hAnsi="Arial" w:cs="Arial"/>
+          <w:sz w:val="20"/>
+          <w:szCs w:val="20"/>
+        </w:rPr>
+        <w:t>interface</w:t>
+      </w:r>
+      <w:r>
+        <w:rPr>
+          <w:rFonts w:ascii="Arial" w:hAnsi="Arial" w:cs="Arial"/>
+          <w:sz w:val="20"/>
+          <w:szCs w:val="20"/>
+        </w:rPr>
+        <w:t>s</w:t>
+      </w:r>
+      <w:r>
+        <w:rPr>
+          <w:rFonts w:ascii="Arial" w:hAnsi="Arial" w:cs="Arial"/>
+          <w:sz w:val="20"/>
+          <w:szCs w:val="20"/>
+        </w:rPr>
+        <w:t xml:space="preserve"> </w:t>
+      </w:r>
+      <w:r>
+        <w:rPr>
+          <w:rFonts w:ascii="Arial" w:hAnsi="Arial" w:cs="Arial"/>
+          <w:sz w:val="20"/>
+          <w:szCs w:val="20"/>
+        </w:rPr>
+        <w:t>are</w:t>
+      </w:r>
+      <w:r>
+        <w:rPr>
+          <w:rFonts w:ascii="Arial" w:hAnsi="Arial" w:cs="Arial"/>
+          <w:sz w:val="20"/>
+          <w:szCs w:val="20"/>
+        </w:rPr>
+        <w:t xml:space="preserve"> coded as</w:t>
+      </w:r>
+      <w:r>
+        <w:rPr>
+          <w:rFonts w:ascii="Arial" w:hAnsi="Arial" w:cs="Arial"/>
+          <w:sz w:val="20"/>
+          <w:szCs w:val="20"/>
+        </w:rPr>
+        <w:t xml:space="preserve"> member</w:t>
+      </w:r>
+      <w:r>
+        <w:rPr>
+          <w:rFonts w:ascii="Arial" w:hAnsi="Arial" w:cs="Arial"/>
+          <w:sz w:val="20"/>
+          <w:szCs w:val="20"/>
+        </w:rPr>
+        <w:t>s</w:t>
+      </w:r>
+      <w:r>
+        <w:rPr>
+          <w:rFonts w:ascii="Arial" w:hAnsi="Arial" w:cs="Arial"/>
+          <w:sz w:val="20"/>
+          <w:szCs w:val="20"/>
+        </w:rPr>
+        <w:t xml:space="preserve"> of a package called </w:t>
+      </w:r>
+      <w:r>
+        <w:rPr>
+          <w:rFonts w:ascii="Arial" w:hAnsi="Arial" w:cs="Arial"/>
+          <w:sz w:val="20"/>
+          <w:szCs w:val="20"/>
+          <w:highlight w:val="yellow"/>
+        </w:rPr>
+        <w:t>dw317.</w:t>
+      </w:r>
+      <w:r>
+        <w:rPr>
+          <w:rFonts w:ascii="Arial" w:hAnsi="Arial" w:cs="Arial"/>
+          <w:sz w:val="20"/>
+          <w:szCs w:val="20"/>
+          <w:highlight w:val="yellow"/>
+        </w:rPr>
+        <w:t>clinic</w:t>
+      </w:r>
+      <w:r>
+        <w:rPr>
+          <w:rFonts w:ascii="Arial" w:hAnsi="Arial" w:cs="Arial"/>
+          <w:sz w:val="20"/>
+          <w:szCs w:val="20"/>
+          <w:highlight w:val="yellow"/>
+        </w:rPr>
+        <w:t>.data.interfaces</w:t>
+      </w:r>
+      <w:r>
+        <w:rPr>
+          <w:rFonts w:ascii="Arial" w:hAnsi="Arial" w:cs="Arial"/>
+          <w:sz w:val="20"/>
+          <w:szCs w:val="20"/>
+        </w:rPr>
+        <w:t>.</w:t>
+      </w:r>
+      <w:r>
+        <w:rPr>
+          <w:rFonts w:ascii="Arial" w:hAnsi="Arial" w:cs="Arial"/>
+          <w:sz w:val="20"/>
+          <w:szCs w:val="20"/>
+        </w:rPr>
+        <w:t xml:space="preserve"> They have been provided in </w:t>
+      </w:r>
+      <w:r>
+        <w:rPr>
+          <w:rFonts w:ascii="Arial" w:hAnsi="Arial" w:cs="Arial"/>
+          <w:sz w:val="20"/>
+          <w:szCs w:val="20"/>
+          <w:highlight w:val="yellow"/>
+        </w:rPr>
+        <w:t>S:\CompSci\317\ReservationSys\</w:t>
+      </w:r>
+      <w:r>
+        <w:rPr>
+          <w:rFonts w:ascii="Arial" w:hAnsi="Arial" w:cs="Arial"/>
+          <w:sz w:val="20"/>
+          <w:szCs w:val="20"/>
+          <w:highlight w:val="yellow"/>
+        </w:rPr>
+        <w:t>code</w:t>
+      </w:r>
+      <w:r>
+        <w:rPr>
+          <w:rFonts w:ascii="Arial" w:hAnsi="Arial" w:cs="Arial"/>
+          <w:sz w:val="20"/>
+          <w:szCs w:val="20"/>
+        </w:rPr>
+        <w:t>. Copy the file to the appropriate folder in your system.</w:t>
+      </w:r>
+    </w:p>
+    <w:p>
+      <w:pPr>
+        <w:rPr>
+          <w:rFonts w:ascii="Arial" w:hAnsi="Arial" w:cs="Arial"/>
+          <w:b/>
+          <w:sz w:val="20"/>
+          <w:szCs w:val="20"/>
+        </w:rPr>
+      </w:pPr>
+    </w:p>
+    <w:p>
+      <w:pPr>
+        <w:rPr>
+          <w:rFonts w:ascii="Arial" w:hAnsi="Arial" w:cs="Arial"/>
+          <w:sz w:val="20"/>
+          <w:szCs w:val="20"/>
+        </w:rPr>
+      </w:pPr>
+      <w:r>
+        <w:rPr>
+          <w:rFonts w:ascii="Arial" w:hAnsi="Arial" w:cs="Arial"/>
+          <w:sz w:val="20"/>
+          <w:szCs w:val="20"/>
+        </w:rPr>
+        <w:t xml:space="preserve">In order to keep the system </w:t>
+      </w:r>
+      <w:r>
+        <w:rPr>
+          <w:rFonts w:ascii="Arial" w:hAnsi="Arial" w:cs="Arial"/>
+          <w:sz w:val="20"/>
+          <w:szCs w:val="20"/>
+          <w:highlight w:val="yellow"/>
+        </w:rPr>
+        <w:t>components loosely coupled</w:t>
+      </w:r>
+      <w:r>
+        <w:rPr>
+          <w:rFonts w:ascii="Arial" w:hAnsi="Arial" w:cs="Arial"/>
+          <w:sz w:val="20"/>
+          <w:szCs w:val="20"/>
+        </w:rPr>
+        <w:t xml:space="preserve"> (i.e. as </w:t>
+      </w:r>
+      <w:r>
+        <w:rPr>
+          <w:rFonts w:ascii="Arial" w:hAnsi="Arial" w:cs="Arial"/>
+          <w:sz w:val="20"/>
+          <w:szCs w:val="20"/>
+          <w:highlight w:val="yellow"/>
+        </w:rPr>
+        <w:t>independent as possible</w:t>
+      </w:r>
+      <w:r>
+        <w:rPr>
+          <w:rFonts w:ascii="Arial" w:hAnsi="Arial" w:cs="Arial"/>
+          <w:sz w:val="20"/>
+          <w:szCs w:val="20"/>
+        </w:rPr>
+        <w:t xml:space="preserve">) we will ensure that </w:t>
+      </w:r>
+      <w:r>
+        <w:rPr>
+          <w:rFonts w:ascii="Arial" w:hAnsi="Arial" w:cs="Arial"/>
+          <w:sz w:val="20"/>
+          <w:szCs w:val="20"/>
+          <w:highlight w:val="yellow"/>
+        </w:rPr>
+        <w:t xml:space="preserve">all interaction between the business layer components and the data layer </w:t>
+      </w:r>
+      <w:r>
+        <w:rPr>
+          <w:rFonts w:ascii="Arial" w:hAnsi="Arial" w:cs="Arial"/>
+          <w:sz w:val="20"/>
+          <w:szCs w:val="20"/>
+          <w:highlight w:val="yellow"/>
+        </w:rPr>
+        <w:t xml:space="preserve">components take place through </w:t>
+      </w:r>
+      <w:r>
+        <w:rPr>
+          <w:rFonts w:ascii="Arial" w:hAnsi="Arial" w:cs="Arial"/>
+          <w:sz w:val="20"/>
+          <w:szCs w:val="20"/>
+          <w:highlight w:val="yellow"/>
+        </w:rPr>
+        <w:t>well-defined interface</w:t>
+      </w:r>
+      <w:r>
+        <w:rPr>
+          <w:rFonts w:ascii="Arial" w:hAnsi="Arial" w:cs="Arial"/>
+          <w:sz w:val="20"/>
+          <w:szCs w:val="20"/>
+          <w:highlight w:val="yellow"/>
+        </w:rPr>
+        <w:t>s</w:t>
+      </w:r>
+      <w:r>
+        <w:rPr>
+          <w:rFonts w:ascii="Arial" w:hAnsi="Arial" w:cs="Arial"/>
+          <w:sz w:val="20"/>
+          <w:szCs w:val="20"/>
+        </w:rPr>
+        <w:t>. The</w:t>
+      </w:r>
+      <w:r>
+        <w:rPr>
+          <w:rFonts w:ascii="Arial" w:hAnsi="Arial" w:cs="Arial"/>
+          <w:sz w:val="20"/>
+          <w:szCs w:val="20"/>
+        </w:rPr>
+        <w:t xml:space="preserve"> interface</w:t>
+      </w:r>
+      <w:r>
+        <w:rPr>
+          <w:rFonts w:ascii="Arial" w:hAnsi="Arial" w:cs="Arial"/>
+          <w:sz w:val="20"/>
+          <w:szCs w:val="20"/>
+        </w:rPr>
+        <w:t>s</w:t>
+      </w:r>
+      <w:r>
+        <w:rPr>
+          <w:rFonts w:ascii="Arial" w:hAnsi="Arial" w:cs="Arial"/>
+          <w:sz w:val="20"/>
+          <w:szCs w:val="20"/>
+        </w:rPr>
+        <w:t xml:space="preserve">, which </w:t>
+      </w:r>
+      <w:r>
+        <w:rPr>
+          <w:rFonts w:ascii="Arial" w:hAnsi="Arial" w:cs="Arial"/>
+          <w:sz w:val="20"/>
+          <w:szCs w:val="20"/>
+        </w:rPr>
+        <w:t>are</w:t>
+      </w:r>
+      <w:r>
+        <w:rPr>
+          <w:rFonts w:ascii="Arial" w:hAnsi="Arial" w:cs="Arial"/>
+          <w:sz w:val="20"/>
+          <w:szCs w:val="20"/>
+        </w:rPr>
+        <w:t xml:space="preserve"> specified by the</w:t>
+      </w:r>
+      <w:r>
+        <w:rPr>
+          <w:rFonts w:ascii="Arial" w:hAnsi="Arial" w:cs="Arial"/>
+          <w:sz w:val="20"/>
+          <w:szCs w:val="20"/>
+        </w:rPr>
+        <w:t xml:space="preserve"> </w:t>
+      </w:r>
+      <w:proofErr w:type="spellStart"/>
+      <w:r>
+        <w:rPr>
+          <w:rFonts w:ascii="Arial" w:hAnsi="Arial" w:cs="Arial"/>
+          <w:sz w:val="20"/>
+          <w:szCs w:val="20"/>
+        </w:rPr>
+        <w:t>RoomDAO</w:t>
+      </w:r>
+      <w:proofErr w:type="spellEnd"/>
+      <w:r>
+        <w:rPr>
+          <w:rFonts w:ascii="Arial" w:hAnsi="Arial" w:cs="Arial"/>
+          <w:sz w:val="20"/>
+          <w:szCs w:val="20"/>
+        </w:rPr>
+        <w:t xml:space="preserve">, </w:t>
+      </w:r>
+      <w:proofErr w:type="spellStart"/>
+      <w:r>
+        <w:rPr>
+          <w:rFonts w:ascii="Arial" w:hAnsi="Arial" w:cs="Arial"/>
+          <w:sz w:val="20"/>
+          <w:szCs w:val="20"/>
+        </w:rPr>
+        <w:t>CustomerDAO</w:t>
+      </w:r>
+      <w:proofErr w:type="spellEnd"/>
+      <w:r>
+        <w:rPr>
+          <w:rFonts w:ascii="Arial" w:hAnsi="Arial" w:cs="Arial"/>
+          <w:sz w:val="20"/>
+          <w:szCs w:val="20"/>
+        </w:rPr>
+        <w:t xml:space="preserve"> and </w:t>
+      </w:r>
+      <w:proofErr w:type="spellStart"/>
+      <w:r>
+        <w:rPr>
+          <w:rFonts w:ascii="Arial" w:hAnsi="Arial" w:cs="Arial"/>
+          <w:sz w:val="20"/>
+          <w:szCs w:val="20"/>
+        </w:rPr>
+        <w:t>ReservationDAO</w:t>
+      </w:r>
+      <w:proofErr w:type="spellEnd"/>
+      <w:r>
+        <w:rPr>
+          <w:rFonts w:ascii="Arial" w:hAnsi="Arial" w:cs="Arial"/>
+          <w:b/>
+          <w:sz w:val="20"/>
+          <w:szCs w:val="20"/>
+        </w:rPr>
+        <w:t xml:space="preserve"> </w:t>
+      </w:r>
+      <w:r>
+        <w:rPr>
+          <w:rFonts w:ascii="Arial" w:hAnsi="Arial" w:cs="Arial"/>
+          <w:sz w:val="20"/>
+          <w:szCs w:val="20"/>
+        </w:rPr>
+        <w:t>interface</w:t>
+      </w:r>
+      <w:r>
+        <w:rPr>
+          <w:rFonts w:ascii="Arial" w:hAnsi="Arial" w:cs="Arial"/>
+          <w:sz w:val="20"/>
+          <w:szCs w:val="20"/>
+        </w:rPr>
+        <w:t>s</w:t>
+      </w:r>
+      <w:r>
+        <w:rPr>
+          <w:rFonts w:ascii="Arial" w:hAnsi="Arial" w:cs="Arial"/>
+          <w:sz w:val="20"/>
+          <w:szCs w:val="20"/>
+        </w:rPr>
+        <w:t xml:space="preserve"> defined below,</w:t>
+      </w:r>
+      <w:r>
+        <w:rPr>
+          <w:rFonts w:ascii="Arial" w:hAnsi="Arial" w:cs="Arial"/>
+          <w:sz w:val="20"/>
+          <w:szCs w:val="20"/>
+        </w:rPr>
+        <w:t xml:space="preserve"> will make it </w:t>
+      </w:r>
+      <w:r>
+        <w:rPr>
+          <w:rFonts w:ascii="Arial" w:hAnsi="Arial" w:cs="Arial"/>
+          <w:sz w:val="20"/>
+          <w:szCs w:val="20"/>
+          <w:highlight w:val="yellow"/>
+        </w:rPr>
+        <w:t>easier to modify the system as new types of data storage and retrieval services are introduced over time</w:t>
+      </w:r>
+      <w:r>
+        <w:rPr>
+          <w:rFonts w:ascii="Arial" w:hAnsi="Arial" w:cs="Arial"/>
+          <w:sz w:val="20"/>
+          <w:szCs w:val="20"/>
+        </w:rPr>
+        <w:t xml:space="preserve">. </w:t>
+      </w:r>
+    </w:p>
+    <w:p>
+      <w:pPr>
+        <w:rPr>
+          <w:rFonts w:ascii="Arial" w:hAnsi="Arial" w:cs="Arial"/>
+          <w:sz w:val="20"/>
+          <w:szCs w:val="20"/>
+        </w:rPr>
+      </w:pPr>
+    </w:p>
+    <w:p>
+      <w:pPr>
+        <w:ind w:left="360" w:hanging="360"/>
+        <w:rPr>
+          <w:rFonts w:ascii="Arial" w:hAnsi="Arial" w:cs="Arial"/>
+          <w:sz w:val="20"/>
+          <w:szCs w:val="20"/>
+        </w:rPr>
+      </w:pPr>
+    </w:p>
+    <w:p>
+      <w:pPr>
+        <w:rPr>
+          <w:rFonts w:ascii="Arial" w:hAnsi="Arial" w:cs="Arial"/>
+          <w:b/>
+          <w:sz w:val="20"/>
+          <w:szCs w:val="20"/>
+        </w:rPr>
+      </w:pPr>
+      <w:r>
+        <w:rPr>
+          <w:rFonts w:ascii="Arial" w:hAnsi="Arial" w:cs="Arial"/>
+          <w:b/>
+          <w:sz w:val="20"/>
+          <w:szCs w:val="20"/>
+        </w:rPr>
+        <w:t xml:space="preserve">Part </w:t>
+      </w:r>
+      <w:r>
+        <w:rPr>
+          <w:rFonts w:ascii="Arial" w:hAnsi="Arial" w:cs="Arial"/>
+          <w:b/>
+          <w:sz w:val="20"/>
+          <w:szCs w:val="20"/>
+        </w:rPr>
+        <w:t>I</w:t>
+      </w:r>
+      <w:r>
+        <w:rPr>
+          <w:rFonts w:ascii="Arial" w:hAnsi="Arial" w:cs="Arial"/>
+          <w:b/>
+          <w:sz w:val="20"/>
+          <w:szCs w:val="20"/>
+        </w:rPr>
+        <w:t xml:space="preserve">II – Data </w:t>
+      </w:r>
+      <w:r>
+        <w:rPr>
+          <w:rFonts w:ascii="Arial" w:hAnsi="Arial" w:cs="Arial"/>
+          <w:b/>
+          <w:sz w:val="20"/>
+          <w:szCs w:val="20"/>
+        </w:rPr>
+        <w:t>persistence</w:t>
+      </w:r>
+      <w:r>
+        <w:rPr>
+          <w:rFonts w:ascii="Arial" w:hAnsi="Arial" w:cs="Arial"/>
+          <w:b/>
+          <w:sz w:val="20"/>
+          <w:szCs w:val="20"/>
+        </w:rPr>
+        <w:t xml:space="preserve"> </w:t>
+      </w:r>
       <w:r>
         <w:rPr>
           <w:rFonts w:ascii="Arial" w:hAnsi="Arial" w:cs="Arial"/>
@@ -2010,33 +2567,158 @@
           <w:i/>
           <w:sz w:val="20"/>
           <w:szCs w:val="20"/>
-          <w:highlight w:val="yellow"/>
-        </w:rPr>
-        <w:t>provided</w:t>
-      </w:r>
-      <w:proofErr w:type="gramEnd"/>
-    </w:p>
-    <w:p>
-      <w:pPr>
-        <w:ind w:left="720"/>
-        <w:rPr>
-          <w:rFonts w:ascii="Arial" w:hAnsi="Arial" w:cs="Arial"/>
-          <w:sz w:val="20"/>
-          <w:szCs w:val="20"/>
-        </w:rPr>
-      </w:pPr>
-    </w:p>
-    <w:p>
-      <w:pPr>
-        <w:rPr>
-          <w:rFonts w:ascii="Arial" w:hAnsi="Arial" w:cs="Arial"/>
-          <w:sz w:val="20"/>
-          <w:szCs w:val="20"/>
-        </w:rPr>
-      </w:pPr>
-      <w:r>
-        <w:rPr>
-          <w:rFonts w:ascii="Arial" w:hAnsi="Arial" w:cs="Arial"/>
+        </w:rPr>
+        <w:t>–</w:t>
+      </w:r>
+      <w:r>
+        <w:rPr>
+          <w:rFonts w:ascii="Arial" w:hAnsi="Arial" w:cs="Arial"/>
+          <w:b/>
+          <w:i/>
+          <w:sz w:val="20"/>
+          <w:szCs w:val="20"/>
+          <w:highlight w:val="yellow"/>
+        </w:rPr>
+        <w:t>Some code provided</w:t>
+      </w:r>
+    </w:p>
+    <w:p>
+      <w:pPr>
+        <w:rPr>
+          <w:rFonts w:ascii="Arial" w:hAnsi="Arial" w:cs="Arial"/>
+          <w:b/>
+          <w:sz w:val="20"/>
+          <w:szCs w:val="20"/>
+        </w:rPr>
+      </w:pPr>
+    </w:p>
+    <w:p>
+      <w:pPr>
+        <w:rPr>
+          <w:rFonts w:ascii="Arial" w:hAnsi="Arial" w:cs="Arial"/>
+          <w:sz w:val="20"/>
+          <w:szCs w:val="20"/>
+        </w:rPr>
+      </w:pPr>
+      <w:r>
+        <w:rPr>
+          <w:rFonts w:ascii="Arial" w:hAnsi="Arial" w:cs="Arial"/>
+          <w:sz w:val="20"/>
+          <w:szCs w:val="20"/>
+        </w:rPr>
+        <w:t>One of the</w:t>
+      </w:r>
+      <w:r>
+        <w:rPr>
+          <w:rFonts w:ascii="Arial" w:hAnsi="Arial" w:cs="Arial"/>
+          <w:sz w:val="20"/>
+          <w:szCs w:val="20"/>
+        </w:rPr>
+        <w:t xml:space="preserve"> concerns in system development is the type of storage and retrieval system that should be used. Normally, the choice is a </w:t>
+      </w:r>
+      <w:r>
+        <w:rPr>
+          <w:rFonts w:ascii="Arial" w:hAnsi="Arial" w:cs="Arial"/>
+          <w:sz w:val="20"/>
+          <w:szCs w:val="20"/>
+          <w:highlight w:val="yellow"/>
+        </w:rPr>
+        <w:t>DBMS (Data Base Management System)</w:t>
+      </w:r>
+      <w:r>
+        <w:rPr>
+          <w:rFonts w:ascii="Arial" w:hAnsi="Arial" w:cs="Arial"/>
+          <w:sz w:val="20"/>
+          <w:szCs w:val="20"/>
+        </w:rPr>
+        <w:t xml:space="preserve"> such as </w:t>
+      </w:r>
+      <w:r>
+        <w:rPr>
+          <w:rFonts w:ascii="Arial" w:hAnsi="Arial" w:cs="Arial"/>
+          <w:sz w:val="20"/>
+          <w:szCs w:val="20"/>
+          <w:highlight w:val="yellow"/>
+        </w:rPr>
+        <w:t>Oracle</w:t>
+      </w:r>
+      <w:r>
+        <w:rPr>
+          <w:rFonts w:ascii="Arial" w:hAnsi="Arial" w:cs="Arial"/>
+          <w:sz w:val="20"/>
+          <w:szCs w:val="20"/>
+        </w:rPr>
+        <w:t xml:space="preserve">. However, if the application is a </w:t>
+      </w:r>
+      <w:r>
+        <w:rPr>
+          <w:rFonts w:ascii="Arial" w:hAnsi="Arial" w:cs="Arial"/>
+          <w:sz w:val="20"/>
+          <w:szCs w:val="20"/>
+          <w:highlight w:val="yellow"/>
+        </w:rPr>
+        <w:t>small scale stand-alone system, text files and/or binary files may be sufficient</w:t>
+      </w:r>
+      <w:r>
+        <w:rPr>
+          <w:rFonts w:ascii="Arial" w:hAnsi="Arial" w:cs="Arial"/>
+          <w:sz w:val="20"/>
+          <w:szCs w:val="20"/>
+        </w:rPr>
+        <w:t>.</w:t>
+      </w:r>
+      <w:r>
+        <w:rPr>
+          <w:rFonts w:ascii="Arial" w:hAnsi="Arial" w:cs="Arial"/>
+          <w:sz w:val="20"/>
+          <w:szCs w:val="20"/>
+        </w:rPr>
+        <w:t xml:space="preserve"> In the last phase, we used a </w:t>
+      </w:r>
+      <w:proofErr w:type="spellStart"/>
+      <w:r>
+        <w:rPr>
+          <w:rFonts w:ascii="Arial" w:hAnsi="Arial" w:cs="Arial"/>
+          <w:sz w:val="20"/>
+          <w:szCs w:val="20"/>
+          <w:highlight w:val="yellow"/>
+        </w:rPr>
+        <w:t>HotelFileLoader</w:t>
+      </w:r>
+      <w:proofErr w:type="spellEnd"/>
+      <w:r>
+        <w:rPr>
+          <w:rFonts w:ascii="Arial" w:hAnsi="Arial" w:cs="Arial"/>
+          <w:sz w:val="20"/>
+          <w:szCs w:val="20"/>
+          <w:highlight w:val="yellow"/>
+        </w:rPr>
+        <w:t xml:space="preserve"> class to load the text files and return an array; in this phase, we will define an interface that defines what we want all classes that read in data to do.</w:t>
+      </w:r>
+    </w:p>
+    <w:p>
+      <w:pPr>
+        <w:rPr>
+          <w:rFonts w:ascii="Arial" w:hAnsi="Arial" w:cs="Arial"/>
+          <w:b/>
+          <w:sz w:val="20"/>
+          <w:szCs w:val="20"/>
+        </w:rPr>
+      </w:pPr>
+    </w:p>
+    <w:p>
+      <w:pPr>
+        <w:rPr>
+          <w:rFonts w:ascii="Arial" w:hAnsi="Arial" w:cs="Arial"/>
+          <w:b/>
+          <w:sz w:val="20"/>
+          <w:szCs w:val="20"/>
+        </w:rPr>
+      </w:pPr>
+      <w:r>
+        <w:rPr>
+          <w:rFonts w:ascii="Arial" w:hAnsi="Arial" w:cs="Arial"/>
+          <w:b/>
           <w:sz w:val="20"/>
           <w:szCs w:val="20"/>
         </w:rPr>
@@ -2046,19 +2728,204 @@
       <w:r>
         <w:rPr>
           <w:rFonts w:ascii="Arial" w:hAnsi="Arial" w:cs="Arial"/>
-          <w:sz w:val="20"/>
-          <w:szCs w:val="20"/>
-        </w:rPr>
-        <w:t>RoomDAO</w:t>
+          <w:b/>
+          <w:sz w:val="20"/>
+          <w:szCs w:val="20"/>
+        </w:rPr>
+        <w:t>ListPersistence</w:t>
+      </w:r>
+      <w:r>
+        <w:rPr>
+          <w:rFonts w:ascii="Arial" w:hAnsi="Arial" w:cs="Arial"/>
+          <w:b/>
+          <w:sz w:val="20"/>
+          <w:szCs w:val="20"/>
+        </w:rPr>
+        <w:t>Object</w:t>
       </w:r>
       <w:proofErr w:type="spellEnd"/>
       <w:r>
         <w:rPr>
           <w:rFonts w:ascii="Arial" w:hAnsi="Arial" w:cs="Arial"/>
-          <w:sz w:val="20"/>
-          <w:szCs w:val="20"/>
-        </w:rPr>
-        <w:t xml:space="preserve">, </w:t>
+          <w:b/>
+          <w:sz w:val="20"/>
+          <w:szCs w:val="20"/>
+        </w:rPr>
+        <w:t xml:space="preserve"> Interface – </w:t>
+      </w:r>
+      <w:r>
+        <w:rPr>
+          <w:rFonts w:ascii="Arial" w:hAnsi="Arial" w:cs="Arial"/>
+          <w:b/>
+          <w:sz w:val="20"/>
+          <w:szCs w:val="20"/>
+          <w:highlight w:val="yellow"/>
+        </w:rPr>
+        <w:t>code provided</w:t>
+      </w:r>
+    </w:p>
+    <w:p>
+      <w:pPr>
+        <w:rPr>
+          <w:rFonts w:ascii="Arial" w:hAnsi="Arial" w:cs="Arial"/>
+          <w:sz w:val="20"/>
+          <w:szCs w:val="20"/>
+        </w:rPr>
+      </w:pPr>
+    </w:p>
+    <w:p>
+      <w:pPr>
+        <w:rPr>
+          <w:rFonts w:ascii="Arial" w:hAnsi="Arial" w:cs="Arial"/>
+          <w:sz w:val="20"/>
+          <w:szCs w:val="20"/>
+          <w:lang w:val="en-CA" w:eastAsia="en-CA"/>
+        </w:rPr>
+      </w:pPr>
+      <w:r>
+        <w:rPr>
+          <w:rFonts w:ascii="Arial" w:hAnsi="Arial" w:cs="Arial"/>
+          <w:sz w:val="20"/>
+          <w:szCs w:val="20"/>
+          <w:lang w:val="en-CA" w:eastAsia="en-CA"/>
+        </w:rPr>
+        <w:t xml:space="preserve">We want to make the </w:t>
+      </w:r>
+      <w:r>
+        <w:rPr>
+          <w:rFonts w:ascii="Arial" w:hAnsi="Arial" w:cs="Arial"/>
+          <w:sz w:val="20"/>
+          <w:szCs w:val="20"/>
+          <w:highlight w:val="yellow"/>
+          <w:lang w:val="en-CA" w:eastAsia="en-CA"/>
+        </w:rPr>
+        <w:t xml:space="preserve">loading of the </w:t>
+      </w:r>
+      <w:r>
+        <w:rPr>
+          <w:rFonts w:ascii="Arial" w:hAnsi="Arial" w:cs="Arial"/>
+          <w:sz w:val="20"/>
+          <w:szCs w:val="20"/>
+          <w:highlight w:val="yellow"/>
+          <w:lang w:val="en-CA" w:eastAsia="en-CA"/>
+        </w:rPr>
+        <w:t>room, customer</w:t>
+      </w:r>
+      <w:r>
+        <w:rPr>
+          <w:rFonts w:ascii="Arial" w:hAnsi="Arial" w:cs="Arial"/>
+          <w:sz w:val="20"/>
+          <w:szCs w:val="20"/>
+          <w:highlight w:val="yellow"/>
+          <w:lang w:val="en-CA" w:eastAsia="en-CA"/>
+        </w:rPr>
+        <w:t xml:space="preserve"> and </w:t>
+      </w:r>
+      <w:r>
+        <w:rPr>
+          <w:rFonts w:ascii="Arial" w:hAnsi="Arial" w:cs="Arial"/>
+          <w:sz w:val="20"/>
+          <w:szCs w:val="20"/>
+          <w:highlight w:val="yellow"/>
+          <w:lang w:val="en-CA" w:eastAsia="en-CA"/>
+        </w:rPr>
+        <w:t>reservation</w:t>
+      </w:r>
+      <w:r>
+        <w:rPr>
+          <w:rFonts w:ascii="Arial" w:hAnsi="Arial" w:cs="Arial"/>
+          <w:sz w:val="20"/>
+          <w:szCs w:val="20"/>
+          <w:highlight w:val="yellow"/>
+          <w:lang w:val="en-CA" w:eastAsia="en-CA"/>
+        </w:rPr>
+        <w:t xml:space="preserve"> </w:t>
+      </w:r>
+      <w:r>
+        <w:rPr>
+          <w:rFonts w:ascii="Arial" w:hAnsi="Arial" w:cs="Arial"/>
+          <w:sz w:val="20"/>
+          <w:szCs w:val="20"/>
+          <w:highlight w:val="yellow"/>
+          <w:lang w:val="en-CA" w:eastAsia="en-CA"/>
+        </w:rPr>
+        <w:t>data flexible</w:t>
+      </w:r>
+      <w:r>
+        <w:rPr>
+          <w:rFonts w:ascii="Arial" w:hAnsi="Arial" w:cs="Arial"/>
+          <w:sz w:val="20"/>
+          <w:szCs w:val="20"/>
+          <w:lang w:val="en-CA" w:eastAsia="en-CA"/>
+        </w:rPr>
+        <w:t xml:space="preserve"> enough to </w:t>
+      </w:r>
+      <w:r>
+        <w:rPr>
+          <w:rFonts w:ascii="Arial" w:hAnsi="Arial" w:cs="Arial"/>
+          <w:sz w:val="20"/>
+          <w:szCs w:val="20"/>
+          <w:highlight w:val="yellow"/>
+          <w:lang w:val="en-CA" w:eastAsia="en-CA"/>
+        </w:rPr>
+        <w:t>allow</w:t>
+      </w:r>
+      <w:r>
+        <w:rPr>
+          <w:rFonts w:ascii="Arial" w:hAnsi="Arial" w:cs="Arial"/>
+          <w:sz w:val="20"/>
+          <w:szCs w:val="20"/>
+          <w:lang w:val="en-CA" w:eastAsia="en-CA"/>
+        </w:rPr>
+        <w:t xml:space="preserve"> us </w:t>
+      </w:r>
+      <w:r>
+        <w:rPr>
+          <w:rFonts w:ascii="Arial" w:hAnsi="Arial" w:cs="Arial"/>
+          <w:sz w:val="20"/>
+          <w:szCs w:val="20"/>
+          <w:highlight w:val="yellow"/>
+          <w:lang w:val="en-CA" w:eastAsia="en-CA"/>
+        </w:rPr>
+        <w:t>to change file types</w:t>
+      </w:r>
+      <w:r>
+        <w:rPr>
+          <w:rFonts w:ascii="Arial" w:hAnsi="Arial" w:cs="Arial"/>
+          <w:sz w:val="20"/>
+          <w:szCs w:val="20"/>
+          <w:lang w:val="en-CA" w:eastAsia="en-CA"/>
+        </w:rPr>
+        <w:t xml:space="preserve">, therefore we will code to </w:t>
+      </w:r>
+      <w:r>
+        <w:rPr>
+          <w:rFonts w:ascii="Arial" w:hAnsi="Arial" w:cs="Arial"/>
+          <w:sz w:val="20"/>
+          <w:szCs w:val="20"/>
+          <w:highlight w:val="yellow"/>
+          <w:lang w:val="en-CA" w:eastAsia="en-CA"/>
+        </w:rPr>
+        <w:t>an</w:t>
+      </w:r>
+      <w:r>
+        <w:rPr>
+          <w:rFonts w:ascii="Arial" w:hAnsi="Arial" w:cs="Arial"/>
+          <w:sz w:val="20"/>
+          <w:szCs w:val="20"/>
+          <w:highlight w:val="yellow"/>
+          <w:lang w:val="en-CA" w:eastAsia="en-CA"/>
+        </w:rPr>
+        <w:t xml:space="preserve"> interface</w:t>
+      </w:r>
+      <w:r>
+        <w:rPr>
+          <w:rFonts w:ascii="Arial" w:hAnsi="Arial" w:cs="Arial"/>
+          <w:sz w:val="20"/>
+          <w:szCs w:val="20"/>
+          <w:lang w:val="en-CA" w:eastAsia="en-CA"/>
+        </w:rPr>
+        <w:t xml:space="preserve">. The </w:t>
       </w:r>
       <w:proofErr w:type="spellStart"/>
       <w:r>
@@ -2066,16 +2933,18 @@
           <w:rFonts w:ascii="Arial" w:hAnsi="Arial" w:cs="Arial"/>
           <w:sz w:val="20"/>
           <w:szCs w:val="20"/>
-        </w:rPr>
-        <w:t>Customer</w:t>
-      </w:r>
-      <w:r>
-        <w:rPr>
-          <w:rFonts w:ascii="Arial" w:hAnsi="Arial" w:cs="Arial"/>
-          <w:sz w:val="20"/>
-          <w:szCs w:val="20"/>
-        </w:rPr>
-        <w:t>DAO</w:t>
+          <w:lang w:val="en-CA" w:eastAsia="en-CA"/>
+        </w:rPr>
+        <w:t>ListPersistence</w:t>
+      </w:r>
+      <w:r>
+        <w:rPr>
+          <w:rFonts w:ascii="Arial" w:hAnsi="Arial" w:cs="Arial"/>
+          <w:sz w:val="20"/>
+          <w:szCs w:val="20"/>
+          <w:lang w:val="en-CA" w:eastAsia="en-CA"/>
+        </w:rPr>
+        <w:t>Object</w:t>
       </w:r>
       <w:proofErr w:type="spellEnd"/>
       <w:r>
@@ -2083,38 +2952,214 @@
           <w:rFonts w:ascii="Arial" w:hAnsi="Arial" w:cs="Arial"/>
           <w:sz w:val="20"/>
           <w:szCs w:val="20"/>
+          <w:lang w:val="en-CA" w:eastAsia="en-CA"/>
+        </w:rPr>
+        <w:t xml:space="preserve"> i</w:t>
+      </w:r>
+      <w:r>
+        <w:rPr>
+          <w:rFonts w:ascii="Arial" w:hAnsi="Arial" w:cs="Arial"/>
+          <w:sz w:val="20"/>
+          <w:szCs w:val="20"/>
+          <w:lang w:val="en-CA" w:eastAsia="en-CA"/>
+        </w:rPr>
+        <w:t xml:space="preserve">nterface is provided in </w:t>
+      </w:r>
+      <w:r>
+        <w:rPr>
+          <w:rFonts w:ascii="Arial" w:hAnsi="Arial" w:cs="Arial"/>
+          <w:sz w:val="20"/>
+          <w:szCs w:val="20"/>
+          <w:highlight w:val="yellow"/>
+        </w:rPr>
+        <w:t>S:\CompSci\317\ReservationSys\</w:t>
+      </w:r>
+      <w:r>
+        <w:rPr>
+          <w:rFonts w:ascii="Arial" w:hAnsi="Arial" w:cs="Arial"/>
+          <w:sz w:val="20"/>
+          <w:szCs w:val="20"/>
+          <w:highlight w:val="yellow"/>
+        </w:rPr>
+        <w:t>code</w:t>
+      </w:r>
+      <w:r>
+        <w:rPr>
+          <w:rFonts w:ascii="Arial" w:hAnsi="Arial" w:cs="Arial"/>
+          <w:sz w:val="20"/>
+          <w:szCs w:val="20"/>
+        </w:rPr>
+        <w:t xml:space="preserve">, and </w:t>
+      </w:r>
+      <w:r>
+        <w:rPr>
+          <w:rFonts w:ascii="Arial" w:hAnsi="Arial" w:cs="Arial"/>
+          <w:sz w:val="20"/>
+          <w:szCs w:val="20"/>
+          <w:lang w:val="en-CA" w:eastAsia="en-CA"/>
+        </w:rPr>
+        <w:t xml:space="preserve">must be added to your </w:t>
+      </w:r>
+      <w:r>
+        <w:rPr>
+          <w:rFonts w:ascii="Arial" w:hAnsi="Arial" w:cs="Arial"/>
+          <w:sz w:val="20"/>
+          <w:szCs w:val="20"/>
+          <w:highlight w:val="yellow"/>
+          <w:lang w:val="en-CA" w:eastAsia="en-CA"/>
+        </w:rPr>
+        <w:t>dw317</w:t>
+      </w:r>
+      <w:r>
+        <w:rPr>
+          <w:rFonts w:ascii="Arial" w:hAnsi="Arial" w:cs="Arial"/>
+          <w:sz w:val="20"/>
+          <w:szCs w:val="20"/>
+          <w:highlight w:val="yellow"/>
+          <w:lang w:val="en-CA" w:eastAsia="en-CA"/>
+        </w:rPr>
+        <w:t>.</w:t>
+      </w:r>
+      <w:r>
+        <w:rPr>
+          <w:rFonts w:ascii="Arial" w:hAnsi="Arial" w:cs="Arial"/>
+          <w:sz w:val="20"/>
+          <w:szCs w:val="20"/>
+          <w:highlight w:val="yellow"/>
+          <w:lang w:val="en-CA" w:eastAsia="en-CA"/>
+        </w:rPr>
+        <w:t>hotel</w:t>
+      </w:r>
+      <w:r>
+        <w:rPr>
+          <w:rFonts w:ascii="Arial" w:hAnsi="Arial" w:cs="Arial"/>
+          <w:sz w:val="20"/>
+          <w:szCs w:val="20"/>
+          <w:highlight w:val="yellow"/>
+          <w:lang w:val="en-CA" w:eastAsia="en-CA"/>
+        </w:rPr>
+        <w:t>.data</w:t>
+      </w:r>
+      <w:r>
+        <w:rPr>
+          <w:rFonts w:ascii="Arial" w:hAnsi="Arial" w:cs="Arial"/>
+          <w:sz w:val="20"/>
+          <w:szCs w:val="20"/>
+          <w:highlight w:val="yellow"/>
+          <w:lang w:val="en-CA" w:eastAsia="en-CA"/>
+        </w:rPr>
+        <w:t>.interfaces</w:t>
+      </w:r>
+      <w:r>
+        <w:rPr>
+          <w:rFonts w:ascii="Arial" w:hAnsi="Arial" w:cs="Arial"/>
+          <w:sz w:val="20"/>
+          <w:szCs w:val="20"/>
+          <w:highlight w:val="yellow"/>
+          <w:lang w:val="en-CA" w:eastAsia="en-CA"/>
+        </w:rPr>
+        <w:t xml:space="preserve"> package</w:t>
+      </w:r>
+      <w:r>
+        <w:rPr>
+          <w:rFonts w:ascii="Arial" w:hAnsi="Arial" w:cs="Arial"/>
+          <w:sz w:val="20"/>
+          <w:szCs w:val="20"/>
+          <w:lang w:val="en-CA" w:eastAsia="en-CA"/>
+        </w:rPr>
+        <w:t>.</w:t>
+      </w:r>
+    </w:p>
+    <w:p>
+      <w:pPr>
+        <w:rPr>
+          <w:rFonts w:ascii="Arial" w:hAnsi="Arial" w:cs="Arial"/>
+          <w:sz w:val="20"/>
+          <w:szCs w:val="20"/>
+        </w:rPr>
+      </w:pPr>
+    </w:p>
+    <w:p>
+      <w:pPr>
+        <w:rPr>
+          <w:rFonts w:ascii="Arial" w:hAnsi="Arial" w:cs="Arial"/>
+          <w:sz w:val="20"/>
+          <w:szCs w:val="20"/>
+        </w:rPr>
+      </w:pPr>
+      <w:r>
+        <w:rPr>
+          <w:rFonts w:ascii="Arial" w:hAnsi="Arial" w:cs="Arial"/>
+          <w:b/>
+          <w:sz w:val="20"/>
+          <w:szCs w:val="20"/>
+          <w:highlight w:val="yellow"/>
+        </w:rPr>
+        <w:t xml:space="preserve">Implementing the </w:t>
+      </w:r>
+      <w:proofErr w:type="spellStart"/>
+      <w:r>
+        <w:rPr>
+          <w:rFonts w:ascii="Arial" w:hAnsi="Arial" w:cs="Arial"/>
+          <w:b/>
+          <w:sz w:val="20"/>
+          <w:szCs w:val="20"/>
+          <w:highlight w:val="yellow"/>
+        </w:rPr>
+        <w:t>ListPersistenceObject</w:t>
+      </w:r>
+      <w:proofErr w:type="spellEnd"/>
+      <w:r>
+        <w:rPr>
+          <w:rFonts w:ascii="Arial" w:hAnsi="Arial" w:cs="Arial"/>
+          <w:b/>
+          <w:sz w:val="20"/>
+          <w:szCs w:val="20"/>
+          <w:highlight w:val="yellow"/>
+        </w:rPr>
+        <w:t xml:space="preserve"> interface</w:t>
+      </w:r>
+      <w:r>
+        <w:rPr>
+          <w:rFonts w:ascii="Arial" w:hAnsi="Arial" w:cs="Arial"/>
+          <w:b/>
+          <w:sz w:val="20"/>
+          <w:szCs w:val="20"/>
         </w:rPr>
         <w:t xml:space="preserve"> </w:t>
       </w:r>
       <w:r>
         <w:rPr>
           <w:rFonts w:ascii="Arial" w:hAnsi="Arial" w:cs="Arial"/>
-          <w:sz w:val="20"/>
-          <w:szCs w:val="20"/>
-        </w:rPr>
-        <w:t xml:space="preserve">and </w:t>
+          <w:b/>
+          <w:sz w:val="20"/>
+          <w:szCs w:val="20"/>
+        </w:rPr>
+        <w:t xml:space="preserve">- The </w:t>
       </w:r>
       <w:proofErr w:type="spellStart"/>
       <w:r>
         <w:rPr>
           <w:rFonts w:ascii="Arial" w:hAnsi="Arial" w:cs="Arial"/>
-          <w:sz w:val="20"/>
-          <w:szCs w:val="20"/>
-        </w:rPr>
-        <w:t>Reservation</w:t>
-      </w:r>
-      <w:r>
-        <w:rPr>
-          <w:rFonts w:ascii="Arial" w:hAnsi="Arial" w:cs="Arial"/>
-          <w:sz w:val="20"/>
-          <w:szCs w:val="20"/>
-        </w:rPr>
-        <w:t>DAO</w:t>
+          <w:b/>
+          <w:sz w:val="20"/>
+          <w:szCs w:val="20"/>
+        </w:rPr>
+        <w:t>SequentialTextFileList</w:t>
       </w:r>
       <w:proofErr w:type="spellEnd"/>
       <w:r>
         <w:rPr>
           <w:rFonts w:ascii="Arial" w:hAnsi="Arial" w:cs="Arial"/>
+          <w:b/>
+          <w:sz w:val="20"/>
+          <w:szCs w:val="20"/>
+        </w:rPr>
+        <w:t xml:space="preserve"> class</w:t>
+      </w:r>
+      <w:r>
+        <w:rPr>
+          <w:rFonts w:ascii="Arial" w:hAnsi="Arial" w:cs="Arial"/>
           <w:sz w:val="20"/>
           <w:szCs w:val="20"/>
         </w:rPr>
@@ -2123,16 +3168,223 @@
       <w:r>
         <w:rPr>
           <w:rFonts w:ascii="Arial" w:hAnsi="Arial" w:cs="Arial"/>
-          <w:sz w:val="20"/>
-          <w:szCs w:val="20"/>
-        </w:rPr>
-        <w:t>interface</w:t>
-      </w:r>
-      <w:r>
-        <w:rPr>
-          <w:rFonts w:ascii="Arial" w:hAnsi="Arial" w:cs="Arial"/>
-          <w:sz w:val="20"/>
-          <w:szCs w:val="20"/>
+          <w:b/>
+          <w:sz w:val="20"/>
+          <w:szCs w:val="20"/>
+        </w:rPr>
+        <w:t xml:space="preserve">- </w:t>
+      </w:r>
+      <w:r>
+        <w:rPr>
+          <w:rFonts w:ascii="Arial" w:hAnsi="Arial" w:cs="Arial"/>
+          <w:b/>
+          <w:sz w:val="20"/>
+          <w:szCs w:val="20"/>
+          <w:highlight w:val="yellow"/>
+        </w:rPr>
+        <w:t>c</w:t>
+      </w:r>
+      <w:r>
+        <w:rPr>
+          <w:rFonts w:ascii="Arial" w:hAnsi="Arial" w:cs="Arial"/>
+          <w:b/>
+          <w:sz w:val="20"/>
+          <w:szCs w:val="20"/>
+          <w:highlight w:val="yellow"/>
+        </w:rPr>
+        <w:t>ode provided</w:t>
+      </w:r>
+    </w:p>
+    <w:p>
+      <w:pPr>
+        <w:rPr>
+          <w:rFonts w:ascii="Arial" w:hAnsi="Arial" w:cs="Arial"/>
+          <w:sz w:val="20"/>
+          <w:szCs w:val="20"/>
+        </w:rPr>
+      </w:pPr>
+    </w:p>
+    <w:p>
+      <w:pPr>
+        <w:rPr>
+          <w:rFonts w:ascii="Arial" w:hAnsi="Arial" w:cs="Arial"/>
+          <w:sz w:val="20"/>
+          <w:szCs w:val="20"/>
+        </w:rPr>
+      </w:pPr>
+      <w:r>
+        <w:rPr>
+          <w:rFonts w:ascii="Arial" w:hAnsi="Arial" w:cs="Arial"/>
+          <w:sz w:val="20"/>
+          <w:szCs w:val="20"/>
+        </w:rPr>
+        <w:t xml:space="preserve">Our initial </w:t>
+      </w:r>
+      <w:proofErr w:type="spellStart"/>
+      <w:r>
+        <w:rPr>
+          <w:rFonts w:ascii="Arial" w:hAnsi="Arial" w:cs="Arial"/>
+          <w:sz w:val="20"/>
+          <w:szCs w:val="20"/>
+        </w:rPr>
+        <w:t>ListPersistenceObject</w:t>
+      </w:r>
+      <w:proofErr w:type="spellEnd"/>
+      <w:r>
+        <w:rPr>
+          <w:rFonts w:ascii="Arial" w:hAnsi="Arial" w:cs="Arial"/>
+          <w:sz w:val="20"/>
+          <w:szCs w:val="20"/>
+        </w:rPr>
+        <w:t xml:space="preserve"> implementation</w:t>
+      </w:r>
+      <w:r>
+        <w:rPr>
+          <w:rFonts w:ascii="Arial" w:hAnsi="Arial" w:cs="Arial"/>
+          <w:sz w:val="20"/>
+          <w:szCs w:val="20"/>
+        </w:rPr>
+        <w:t xml:space="preserve"> </w:t>
+      </w:r>
+      <w:r>
+        <w:rPr>
+          <w:rFonts w:ascii="Arial" w:hAnsi="Arial" w:cs="Arial"/>
+          <w:sz w:val="20"/>
+          <w:szCs w:val="20"/>
+        </w:rPr>
+        <w:t>class</w:t>
+      </w:r>
+      <w:r>
+        <w:rPr>
+          <w:rFonts w:ascii="Arial" w:hAnsi="Arial" w:cs="Arial"/>
+          <w:sz w:val="20"/>
+          <w:szCs w:val="20"/>
+        </w:rPr>
+        <w:t>,</w:t>
+      </w:r>
+      <w:r>
+        <w:rPr>
+          <w:rFonts w:ascii="Arial" w:hAnsi="Arial" w:cs="Arial"/>
+          <w:sz w:val="20"/>
+          <w:szCs w:val="20"/>
+        </w:rPr>
+        <w:t xml:space="preserve"> </w:t>
+      </w:r>
+      <w:r>
+        <w:rPr>
+          <w:rFonts w:ascii="Arial" w:hAnsi="Arial" w:cs="Arial"/>
+          <w:sz w:val="20"/>
+          <w:szCs w:val="20"/>
+        </w:rPr>
+        <w:t>c</w:t>
+      </w:r>
+      <w:r>
+        <w:rPr>
+          <w:rFonts w:ascii="Arial" w:hAnsi="Arial" w:cs="Arial"/>
+          <w:sz w:val="20"/>
+          <w:szCs w:val="20"/>
+        </w:rPr>
+        <w:t>all</w:t>
+      </w:r>
+      <w:r>
+        <w:rPr>
+          <w:rFonts w:ascii="Arial" w:hAnsi="Arial" w:cs="Arial"/>
+          <w:sz w:val="20"/>
+          <w:szCs w:val="20"/>
+        </w:rPr>
+        <w:t>ed</w:t>
+      </w:r>
+      <w:r>
+        <w:rPr>
+          <w:rFonts w:ascii="Arial" w:hAnsi="Arial" w:cs="Arial"/>
+          <w:sz w:val="20"/>
+          <w:szCs w:val="20"/>
+        </w:rPr>
+        <w:t xml:space="preserve"> </w:t>
+      </w:r>
+      <w:proofErr w:type="spellStart"/>
+      <w:r>
+        <w:rPr>
+          <w:rFonts w:ascii="Arial" w:hAnsi="Arial" w:cs="Arial"/>
+          <w:b/>
+          <w:sz w:val="20"/>
+          <w:szCs w:val="20"/>
+          <w:highlight w:val="yellow"/>
+        </w:rPr>
+        <w:t>S</w:t>
+      </w:r>
+      <w:r>
+        <w:rPr>
+          <w:rFonts w:ascii="Arial" w:hAnsi="Arial" w:cs="Arial"/>
+          <w:b/>
+          <w:sz w:val="20"/>
+          <w:szCs w:val="20"/>
+          <w:highlight w:val="yellow"/>
+        </w:rPr>
+        <w:t>equential</w:t>
+      </w:r>
+      <w:r>
+        <w:rPr>
+          <w:rFonts w:ascii="Arial" w:hAnsi="Arial" w:cs="Arial"/>
+          <w:b/>
+          <w:sz w:val="20"/>
+          <w:szCs w:val="20"/>
+          <w:highlight w:val="yellow"/>
+        </w:rPr>
+        <w:t>TextFileList</w:t>
+      </w:r>
+      <w:proofErr w:type="spellEnd"/>
+      <w:r>
+        <w:rPr>
+          <w:rFonts w:ascii="Arial" w:hAnsi="Arial" w:cs="Arial"/>
+          <w:sz w:val="20"/>
+          <w:szCs w:val="20"/>
+          <w:highlight w:val="yellow"/>
+        </w:rPr>
+        <w:t>,</w:t>
+      </w:r>
+      <w:r>
+        <w:rPr>
+          <w:rFonts w:ascii="Arial" w:hAnsi="Arial" w:cs="Arial"/>
+          <w:sz w:val="20"/>
+          <w:szCs w:val="20"/>
+          <w:highlight w:val="yellow"/>
+        </w:rPr>
+        <w:t xml:space="preserve"> </w:t>
+      </w:r>
+      <w:r>
+        <w:rPr>
+          <w:rFonts w:ascii="Arial" w:hAnsi="Arial" w:cs="Arial"/>
+          <w:sz w:val="20"/>
+          <w:szCs w:val="20"/>
+          <w:highlight w:val="yellow"/>
+        </w:rPr>
+        <w:t xml:space="preserve">will interact </w:t>
+      </w:r>
+      <w:r>
+        <w:rPr>
+          <w:rFonts w:ascii="Arial" w:hAnsi="Arial" w:cs="Arial"/>
+          <w:sz w:val="20"/>
+          <w:szCs w:val="20"/>
+          <w:highlight w:val="yellow"/>
+        </w:rPr>
+        <w:t xml:space="preserve">with </w:t>
+      </w:r>
+      <w:r>
+        <w:rPr>
+          <w:rFonts w:ascii="Arial" w:hAnsi="Arial" w:cs="Arial"/>
+          <w:sz w:val="20"/>
+          <w:szCs w:val="20"/>
+          <w:highlight w:val="yellow"/>
+        </w:rPr>
+        <w:t>sequential text file</w:t>
+      </w:r>
+      <w:r>
+        <w:rPr>
+          <w:rFonts w:ascii="Arial" w:hAnsi="Arial" w:cs="Arial"/>
+          <w:sz w:val="20"/>
+          <w:szCs w:val="20"/>
+          <w:highlight w:val="yellow"/>
         </w:rPr>
         <w:t>s</w:t>
       </w:r>
@@ -2142,6 +3394,64 @@
           <w:sz w:val="20"/>
           <w:szCs w:val="20"/>
         </w:rPr>
+        <w:t xml:space="preserve">. </w:t>
+      </w:r>
+      <w:r>
+        <w:rPr>
+          <w:rFonts w:ascii="Arial" w:hAnsi="Arial" w:cs="Arial"/>
+          <w:sz w:val="20"/>
+          <w:szCs w:val="20"/>
+        </w:rPr>
+        <w:t>Recall: w</w:t>
+      </w:r>
+      <w:r>
+        <w:rPr>
+          <w:rFonts w:ascii="Arial" w:hAnsi="Arial" w:cs="Arial"/>
+          <w:sz w:val="20"/>
+          <w:szCs w:val="20"/>
+        </w:rPr>
+        <w:t>e currently have a</w:t>
+      </w:r>
+      <w:r>
+        <w:rPr>
+          <w:rFonts w:ascii="Arial" w:hAnsi="Arial" w:cs="Arial"/>
+          <w:sz w:val="20"/>
+          <w:szCs w:val="20"/>
+        </w:rPr>
+        <w:t xml:space="preserve"> class, </w:t>
+      </w:r>
+      <w:proofErr w:type="spellStart"/>
+      <w:r>
+        <w:rPr>
+          <w:rFonts w:ascii="Arial" w:hAnsi="Arial" w:cs="Arial"/>
+          <w:sz w:val="20"/>
+          <w:szCs w:val="20"/>
+        </w:rPr>
+        <w:t>Hotel</w:t>
+      </w:r>
+      <w:r>
+        <w:rPr>
+          <w:rFonts w:ascii="Arial" w:hAnsi="Arial" w:cs="Arial"/>
+          <w:sz w:val="20"/>
+          <w:szCs w:val="20"/>
+        </w:rPr>
+        <w:t>FileLoader</w:t>
+      </w:r>
+      <w:proofErr w:type="spellEnd"/>
+      <w:r>
+        <w:rPr>
+          <w:rFonts w:ascii="Arial" w:hAnsi="Arial" w:cs="Arial"/>
+          <w:sz w:val="20"/>
+          <w:szCs w:val="20"/>
+        </w:rPr>
+        <w:t>,</w:t>
+      </w:r>
+      <w:r>
+        <w:rPr>
+          <w:rFonts w:ascii="Arial" w:hAnsi="Arial" w:cs="Arial"/>
+          <w:sz w:val="20"/>
+          <w:szCs w:val="20"/>
+        </w:rPr>
         <w:t xml:space="preserve"> </w:t>
       </w:r>
       <w:r>
@@ -2150,1344 +3460,8 @@
           <w:sz w:val="20"/>
           <w:szCs w:val="20"/>
         </w:rPr>
-        <w:t>are</w:t>
-      </w:r>
-      <w:r>
-        <w:rPr>
-          <w:rFonts w:ascii="Arial" w:hAnsi="Arial" w:cs="Arial"/>
-          <w:sz w:val="20"/>
-          <w:szCs w:val="20"/>
-        </w:rPr>
-        <w:t xml:space="preserve"> coded as</w:t>
-      </w:r>
-      <w:r>
-        <w:rPr>
-          <w:rFonts w:ascii="Arial" w:hAnsi="Arial" w:cs="Arial"/>
-          <w:sz w:val="20"/>
-          <w:szCs w:val="20"/>
-        </w:rPr>
-        <w:t xml:space="preserve"> member</w:t>
-      </w:r>
-      <w:r>
-        <w:rPr>
-          <w:rFonts w:ascii="Arial" w:hAnsi="Arial" w:cs="Arial"/>
-          <w:sz w:val="20"/>
-          <w:szCs w:val="20"/>
-        </w:rPr>
-        <w:t>s</w:t>
-      </w:r>
-      <w:r>
-        <w:rPr>
-          <w:rFonts w:ascii="Arial" w:hAnsi="Arial" w:cs="Arial"/>
-          <w:sz w:val="20"/>
-          <w:szCs w:val="20"/>
-        </w:rPr>
-        <w:t xml:space="preserve"> of a package called </w:t>
-      </w:r>
-      <w:r>
-        <w:rPr>
-          <w:rFonts w:ascii="Arial" w:hAnsi="Arial" w:cs="Arial"/>
-          <w:sz w:val="20"/>
-          <w:szCs w:val="20"/>
-          <w:highlight w:val="yellow"/>
-        </w:rPr>
-        <w:t>dw317.</w:t>
-      </w:r>
-      <w:r>
-        <w:rPr>
-          <w:rFonts w:ascii="Arial" w:hAnsi="Arial" w:cs="Arial"/>
-          <w:sz w:val="20"/>
-          <w:szCs w:val="20"/>
-          <w:highlight w:val="yellow"/>
-        </w:rPr>
-        <w:t>clinic</w:t>
-      </w:r>
-      <w:r>
-        <w:rPr>
-          <w:rFonts w:ascii="Arial" w:hAnsi="Arial" w:cs="Arial"/>
-          <w:sz w:val="20"/>
-          <w:szCs w:val="20"/>
-          <w:highlight w:val="yellow"/>
-        </w:rPr>
-        <w:t>.data.interfaces</w:t>
-      </w:r>
-      <w:r>
-        <w:rPr>
-          <w:rFonts w:ascii="Arial" w:hAnsi="Arial" w:cs="Arial"/>
-          <w:sz w:val="20"/>
-          <w:szCs w:val="20"/>
-        </w:rPr>
-        <w:t>.</w:t>
-      </w:r>
-      <w:r>
-        <w:rPr>
-          <w:rFonts w:ascii="Arial" w:hAnsi="Arial" w:cs="Arial"/>
-          <w:sz w:val="20"/>
-          <w:szCs w:val="20"/>
-        </w:rPr>
-        <w:t xml:space="preserve"> They have been provided in </w:t>
-      </w:r>
-      <w:r>
-        <w:rPr>
-          <w:rFonts w:ascii="Arial" w:hAnsi="Arial" w:cs="Arial"/>
-          <w:sz w:val="20"/>
-          <w:szCs w:val="20"/>
-          <w:highlight w:val="yellow"/>
-        </w:rPr>
-        <w:t>S:\CompSci\317\ReservationSys\</w:t>
-      </w:r>
-      <w:r>
-        <w:rPr>
-          <w:rFonts w:ascii="Arial" w:hAnsi="Arial" w:cs="Arial"/>
-          <w:sz w:val="20"/>
-          <w:szCs w:val="20"/>
-          <w:highlight w:val="yellow"/>
-        </w:rPr>
-        <w:t>code</w:t>
-      </w:r>
-      <w:r>
-        <w:rPr>
-          <w:rFonts w:ascii="Arial" w:hAnsi="Arial" w:cs="Arial"/>
-          <w:sz w:val="20"/>
-          <w:szCs w:val="20"/>
-        </w:rPr>
-        <w:t>. Copy the file to the appropriate folder in your system.</w:t>
-      </w:r>
-    </w:p>
-    <w:p>
-      <w:pPr>
-        <w:rPr>
-          <w:rFonts w:ascii="Arial" w:hAnsi="Arial" w:cs="Arial"/>
-          <w:b/>
-          <w:sz w:val="20"/>
-          <w:szCs w:val="20"/>
-        </w:rPr>
-      </w:pPr>
-    </w:p>
-    <w:p>
-      <w:pPr>
-        <w:rPr>
-          <w:rFonts w:ascii="Arial" w:hAnsi="Arial" w:cs="Arial"/>
-          <w:sz w:val="20"/>
-          <w:szCs w:val="20"/>
-        </w:rPr>
-      </w:pPr>
-      <w:r>
-        <w:rPr>
-          <w:rFonts w:ascii="Arial" w:hAnsi="Arial" w:cs="Arial"/>
-          <w:sz w:val="20"/>
-          <w:szCs w:val="20"/>
-        </w:rPr>
-        <w:t xml:space="preserve">In order to keep the system </w:t>
-      </w:r>
-      <w:r>
-        <w:rPr>
-          <w:rFonts w:ascii="Arial" w:hAnsi="Arial" w:cs="Arial"/>
-          <w:sz w:val="20"/>
-          <w:szCs w:val="20"/>
-          <w:highlight w:val="yellow"/>
-        </w:rPr>
-        <w:t>components loosely coupled</w:t>
-      </w:r>
-      <w:r>
-        <w:rPr>
-          <w:rFonts w:ascii="Arial" w:hAnsi="Arial" w:cs="Arial"/>
-          <w:sz w:val="20"/>
-          <w:szCs w:val="20"/>
-        </w:rPr>
-        <w:t xml:space="preserve"> (i.e. as </w:t>
-      </w:r>
-      <w:r>
-        <w:rPr>
-          <w:rFonts w:ascii="Arial" w:hAnsi="Arial" w:cs="Arial"/>
-          <w:sz w:val="20"/>
-          <w:szCs w:val="20"/>
-          <w:highlight w:val="yellow"/>
-        </w:rPr>
-        <w:t>independent as possible</w:t>
-      </w:r>
-      <w:r>
-        <w:rPr>
-          <w:rFonts w:ascii="Arial" w:hAnsi="Arial" w:cs="Arial"/>
-          <w:sz w:val="20"/>
-          <w:szCs w:val="20"/>
-        </w:rPr>
-        <w:t xml:space="preserve">) we will ensure that </w:t>
-      </w:r>
-      <w:r>
-        <w:rPr>
-          <w:rFonts w:ascii="Arial" w:hAnsi="Arial" w:cs="Arial"/>
-          <w:sz w:val="20"/>
-          <w:szCs w:val="20"/>
-          <w:highlight w:val="yellow"/>
-        </w:rPr>
-        <w:t xml:space="preserve">all interaction between the business layer components and the data layer </w:t>
-      </w:r>
-      <w:r>
-        <w:rPr>
-          <w:rFonts w:ascii="Arial" w:hAnsi="Arial" w:cs="Arial"/>
-          <w:sz w:val="20"/>
-          <w:szCs w:val="20"/>
-          <w:highlight w:val="yellow"/>
-        </w:rPr>
-        <w:t xml:space="preserve">components take place through </w:t>
-      </w:r>
-      <w:r>
-        <w:rPr>
-          <w:rFonts w:ascii="Arial" w:hAnsi="Arial" w:cs="Arial"/>
-          <w:sz w:val="20"/>
-          <w:szCs w:val="20"/>
-          <w:highlight w:val="yellow"/>
-        </w:rPr>
-        <w:t>well-defined interface</w:t>
-      </w:r>
-      <w:r>
-        <w:rPr>
-          <w:rFonts w:ascii="Arial" w:hAnsi="Arial" w:cs="Arial"/>
-          <w:sz w:val="20"/>
-          <w:szCs w:val="20"/>
-          <w:highlight w:val="yellow"/>
-        </w:rPr>
-        <w:t>s</w:t>
-      </w:r>
-      <w:r>
-        <w:rPr>
-          <w:rFonts w:ascii="Arial" w:hAnsi="Arial" w:cs="Arial"/>
-          <w:sz w:val="20"/>
-          <w:szCs w:val="20"/>
-        </w:rPr>
-        <w:t>. The</w:t>
-      </w:r>
-      <w:r>
-        <w:rPr>
-          <w:rFonts w:ascii="Arial" w:hAnsi="Arial" w:cs="Arial"/>
-          <w:sz w:val="20"/>
-          <w:szCs w:val="20"/>
-        </w:rPr>
-        <w:t xml:space="preserve"> interface</w:t>
-      </w:r>
-      <w:r>
-        <w:rPr>
-          <w:rFonts w:ascii="Arial" w:hAnsi="Arial" w:cs="Arial"/>
-          <w:sz w:val="20"/>
-          <w:szCs w:val="20"/>
-        </w:rPr>
-        <w:t>s</w:t>
-      </w:r>
-      <w:r>
-        <w:rPr>
-          <w:rFonts w:ascii="Arial" w:hAnsi="Arial" w:cs="Arial"/>
-          <w:sz w:val="20"/>
-          <w:szCs w:val="20"/>
-        </w:rPr>
-        <w:t xml:space="preserve">, which </w:t>
-      </w:r>
-      <w:r>
-        <w:rPr>
-          <w:rFonts w:ascii="Arial" w:hAnsi="Arial" w:cs="Arial"/>
-          <w:sz w:val="20"/>
-          <w:szCs w:val="20"/>
-        </w:rPr>
-        <w:t>are</w:t>
-      </w:r>
-      <w:r>
-        <w:rPr>
-          <w:rFonts w:ascii="Arial" w:hAnsi="Arial" w:cs="Arial"/>
-          <w:sz w:val="20"/>
-          <w:szCs w:val="20"/>
-        </w:rPr>
-        <w:t xml:space="preserve"> specified by the</w:t>
-      </w:r>
-      <w:r>
-        <w:rPr>
-          <w:rFonts w:ascii="Arial" w:hAnsi="Arial" w:cs="Arial"/>
-          <w:sz w:val="20"/>
-          <w:szCs w:val="20"/>
-        </w:rPr>
-        <w:t xml:space="preserve"> </w:t>
-      </w:r>
-      <w:proofErr w:type="spellStart"/>
-      <w:r>
-        <w:rPr>
-          <w:rFonts w:ascii="Arial" w:hAnsi="Arial" w:cs="Arial"/>
-          <w:sz w:val="20"/>
-          <w:szCs w:val="20"/>
-        </w:rPr>
-        <w:t>RoomDAO</w:t>
-      </w:r>
-      <w:proofErr w:type="spellEnd"/>
-      <w:r>
-        <w:rPr>
-          <w:rFonts w:ascii="Arial" w:hAnsi="Arial" w:cs="Arial"/>
-          <w:sz w:val="20"/>
-          <w:szCs w:val="20"/>
-        </w:rPr>
-        <w:t xml:space="preserve">, </w:t>
-      </w:r>
-      <w:proofErr w:type="spellStart"/>
-      <w:r>
-        <w:rPr>
-          <w:rFonts w:ascii="Arial" w:hAnsi="Arial" w:cs="Arial"/>
-          <w:sz w:val="20"/>
-          <w:szCs w:val="20"/>
-        </w:rPr>
-        <w:t>CustomerDAO</w:t>
-      </w:r>
-      <w:proofErr w:type="spellEnd"/>
-      <w:r>
-        <w:rPr>
-          <w:rFonts w:ascii="Arial" w:hAnsi="Arial" w:cs="Arial"/>
-          <w:sz w:val="20"/>
-          <w:szCs w:val="20"/>
-        </w:rPr>
-        <w:t xml:space="preserve"> and </w:t>
-      </w:r>
-      <w:proofErr w:type="spellStart"/>
-      <w:r>
-        <w:rPr>
-          <w:rFonts w:ascii="Arial" w:hAnsi="Arial" w:cs="Arial"/>
-          <w:sz w:val="20"/>
-          <w:szCs w:val="20"/>
-        </w:rPr>
-        <w:t>ReservationDAO</w:t>
-      </w:r>
-      <w:proofErr w:type="spellEnd"/>
-      <w:r>
-        <w:rPr>
-          <w:rFonts w:ascii="Arial" w:hAnsi="Arial" w:cs="Arial"/>
-          <w:b/>
-          <w:sz w:val="20"/>
-          <w:szCs w:val="20"/>
-        </w:rPr>
-        <w:t xml:space="preserve"> </w:t>
-      </w:r>
-      <w:r>
-        <w:rPr>
-          <w:rFonts w:ascii="Arial" w:hAnsi="Arial" w:cs="Arial"/>
-          <w:sz w:val="20"/>
-          <w:szCs w:val="20"/>
-        </w:rPr>
-        <w:t>interface</w:t>
-      </w:r>
-      <w:r>
-        <w:rPr>
-          <w:rFonts w:ascii="Arial" w:hAnsi="Arial" w:cs="Arial"/>
-          <w:sz w:val="20"/>
-          <w:szCs w:val="20"/>
-        </w:rPr>
-        <w:t>s</w:t>
-      </w:r>
-      <w:r>
-        <w:rPr>
-          <w:rFonts w:ascii="Arial" w:hAnsi="Arial" w:cs="Arial"/>
-          <w:sz w:val="20"/>
-          <w:szCs w:val="20"/>
-        </w:rPr>
-        <w:t xml:space="preserve"> defined below,</w:t>
-      </w:r>
-      <w:r>
-        <w:rPr>
-          <w:rFonts w:ascii="Arial" w:hAnsi="Arial" w:cs="Arial"/>
-          <w:sz w:val="20"/>
-          <w:szCs w:val="20"/>
-        </w:rPr>
-        <w:t xml:space="preserve"> will make it </w:t>
-      </w:r>
-      <w:r>
-        <w:rPr>
-          <w:rFonts w:ascii="Arial" w:hAnsi="Arial" w:cs="Arial"/>
-          <w:sz w:val="20"/>
-          <w:szCs w:val="20"/>
-          <w:highlight w:val="yellow"/>
-        </w:rPr>
-        <w:t>easier to modify the system as new types of data storage and retrieval services are introduced over time</w:t>
-      </w:r>
-      <w:r>
-        <w:rPr>
-          <w:rFonts w:ascii="Arial" w:hAnsi="Arial" w:cs="Arial"/>
-          <w:sz w:val="20"/>
-          <w:szCs w:val="20"/>
-        </w:rPr>
-        <w:t xml:space="preserve">. </w:t>
-      </w:r>
-    </w:p>
-    <w:p>
-      <w:pPr>
-        <w:rPr>
-          <w:rFonts w:ascii="Arial" w:hAnsi="Arial" w:cs="Arial"/>
-          <w:sz w:val="20"/>
-          <w:szCs w:val="20"/>
-        </w:rPr>
-      </w:pPr>
-    </w:p>
-    <w:p>
-      <w:pPr>
-        <w:ind w:left="360" w:hanging="360"/>
-        <w:rPr>
-          <w:rFonts w:ascii="Arial" w:hAnsi="Arial" w:cs="Arial"/>
-          <w:sz w:val="20"/>
-          <w:szCs w:val="20"/>
-        </w:rPr>
-      </w:pPr>
-    </w:p>
-    <w:p>
-      <w:pPr>
-        <w:rPr>
-          <w:rFonts w:ascii="Arial" w:hAnsi="Arial" w:cs="Arial"/>
-          <w:b/>
-          <w:sz w:val="20"/>
-          <w:szCs w:val="20"/>
-        </w:rPr>
-      </w:pPr>
-      <w:r>
-        <w:rPr>
-          <w:rFonts w:ascii="Arial" w:hAnsi="Arial" w:cs="Arial"/>
-          <w:b/>
-          <w:sz w:val="20"/>
-          <w:szCs w:val="20"/>
-        </w:rPr>
-        <w:t xml:space="preserve">Part </w:t>
-      </w:r>
-      <w:r>
-        <w:rPr>
-          <w:rFonts w:ascii="Arial" w:hAnsi="Arial" w:cs="Arial"/>
-          <w:b/>
-          <w:sz w:val="20"/>
-          <w:szCs w:val="20"/>
-        </w:rPr>
-        <w:t>I</w:t>
-      </w:r>
-      <w:r>
-        <w:rPr>
-          <w:rFonts w:ascii="Arial" w:hAnsi="Arial" w:cs="Arial"/>
-          <w:b/>
-          <w:sz w:val="20"/>
-          <w:szCs w:val="20"/>
-        </w:rPr>
-        <w:t xml:space="preserve">II – Data </w:t>
-      </w:r>
-      <w:r>
-        <w:rPr>
-          <w:rFonts w:ascii="Arial" w:hAnsi="Arial" w:cs="Arial"/>
-          <w:b/>
-          <w:sz w:val="20"/>
-          <w:szCs w:val="20"/>
-        </w:rPr>
-        <w:t>persistence</w:t>
-      </w:r>
-      <w:r>
-        <w:rPr>
-          <w:rFonts w:ascii="Arial" w:hAnsi="Arial" w:cs="Arial"/>
-          <w:b/>
-          <w:sz w:val="20"/>
-          <w:szCs w:val="20"/>
-        </w:rPr>
-        <w:t xml:space="preserve"> </w:t>
-      </w:r>
-      <w:r>
-        <w:rPr>
-          <w:rFonts w:ascii="Arial" w:hAnsi="Arial" w:cs="Arial"/>
-          <w:b/>
-          <w:i/>
-          <w:sz w:val="20"/>
-          <w:szCs w:val="20"/>
-        </w:rPr>
-        <w:t>–</w:t>
-      </w:r>
-      <w:r>
-        <w:rPr>
-          <w:rFonts w:ascii="Arial" w:hAnsi="Arial" w:cs="Arial"/>
-          <w:b/>
-          <w:i/>
-          <w:sz w:val="20"/>
-          <w:szCs w:val="20"/>
-          <w:highlight w:val="yellow"/>
-        </w:rPr>
-        <w:t>Some code provided</w:t>
-      </w:r>
-    </w:p>
-    <w:p>
-      <w:pPr>
-        <w:rPr>
-          <w:rFonts w:ascii="Arial" w:hAnsi="Arial" w:cs="Arial"/>
-          <w:b/>
-          <w:sz w:val="20"/>
-          <w:szCs w:val="20"/>
-        </w:rPr>
-      </w:pPr>
-    </w:p>
-    <w:p>
-      <w:pPr>
-        <w:rPr>
-          <w:rFonts w:ascii="Arial" w:hAnsi="Arial" w:cs="Arial"/>
-          <w:sz w:val="20"/>
-          <w:szCs w:val="20"/>
-        </w:rPr>
-      </w:pPr>
-      <w:r>
-        <w:rPr>
-          <w:rFonts w:ascii="Arial" w:hAnsi="Arial" w:cs="Arial"/>
-          <w:sz w:val="20"/>
-          <w:szCs w:val="20"/>
-        </w:rPr>
-        <w:t>One of the</w:t>
-      </w:r>
-      <w:r>
-        <w:rPr>
-          <w:rFonts w:ascii="Arial" w:hAnsi="Arial" w:cs="Arial"/>
-          <w:sz w:val="20"/>
-          <w:szCs w:val="20"/>
-        </w:rPr>
-        <w:t xml:space="preserve"> concerns in system development is the type of storage and retrieval system that should be used. Normally, the choice is a </w:t>
-      </w:r>
-      <w:r>
-        <w:rPr>
-          <w:rFonts w:ascii="Arial" w:hAnsi="Arial" w:cs="Arial"/>
-          <w:sz w:val="20"/>
-          <w:szCs w:val="20"/>
-          <w:highlight w:val="yellow"/>
-        </w:rPr>
-        <w:t>DBMS (Data Base Management System)</w:t>
-      </w:r>
-      <w:r>
-        <w:rPr>
-          <w:rFonts w:ascii="Arial" w:hAnsi="Arial" w:cs="Arial"/>
-          <w:sz w:val="20"/>
-          <w:szCs w:val="20"/>
-        </w:rPr>
-        <w:t xml:space="preserve"> such as </w:t>
-      </w:r>
-      <w:r>
-        <w:rPr>
-          <w:rFonts w:ascii="Arial" w:hAnsi="Arial" w:cs="Arial"/>
-          <w:sz w:val="20"/>
-          <w:szCs w:val="20"/>
-          <w:highlight w:val="yellow"/>
-        </w:rPr>
-        <w:t>Oracle</w:t>
-      </w:r>
-      <w:r>
-        <w:rPr>
-          <w:rFonts w:ascii="Arial" w:hAnsi="Arial" w:cs="Arial"/>
-          <w:sz w:val="20"/>
-          <w:szCs w:val="20"/>
-        </w:rPr>
-        <w:t xml:space="preserve">. However, if the application is a </w:t>
-      </w:r>
-      <w:r>
-        <w:rPr>
-          <w:rFonts w:ascii="Arial" w:hAnsi="Arial" w:cs="Arial"/>
-          <w:sz w:val="20"/>
-          <w:szCs w:val="20"/>
-          <w:highlight w:val="yellow"/>
-        </w:rPr>
-        <w:t>small scale stand-alone system, text files and/or binary files may be sufficient</w:t>
-      </w:r>
-      <w:r>
-        <w:rPr>
-          <w:rFonts w:ascii="Arial" w:hAnsi="Arial" w:cs="Arial"/>
-          <w:sz w:val="20"/>
-          <w:szCs w:val="20"/>
-        </w:rPr>
-        <w:t>.</w:t>
-      </w:r>
-      <w:r>
-        <w:rPr>
-          <w:rFonts w:ascii="Arial" w:hAnsi="Arial" w:cs="Arial"/>
-          <w:sz w:val="20"/>
-          <w:szCs w:val="20"/>
-        </w:rPr>
-        <w:t xml:space="preserve"> In the last phase, we used a </w:t>
-      </w:r>
-      <w:proofErr w:type="spellStart"/>
-      <w:r>
-        <w:rPr>
-          <w:rFonts w:ascii="Arial" w:hAnsi="Arial" w:cs="Arial"/>
-          <w:sz w:val="20"/>
-          <w:szCs w:val="20"/>
-          <w:highlight w:val="yellow"/>
-        </w:rPr>
-        <w:t>HotelFileLoader</w:t>
-      </w:r>
-      <w:proofErr w:type="spellEnd"/>
-      <w:r>
-        <w:rPr>
-          <w:rFonts w:ascii="Arial" w:hAnsi="Arial" w:cs="Arial"/>
-          <w:sz w:val="20"/>
-          <w:szCs w:val="20"/>
-          <w:highlight w:val="yellow"/>
-        </w:rPr>
-        <w:t xml:space="preserve"> class to load the text files and return an array; in this phase, we will define an interface that defines what we want all classes that read in data to do.</w:t>
-      </w:r>
-    </w:p>
-    <w:p>
-      <w:pPr>
-        <w:rPr>
-          <w:rFonts w:ascii="Arial" w:hAnsi="Arial" w:cs="Arial"/>
-          <w:b/>
-          <w:sz w:val="20"/>
-          <w:szCs w:val="20"/>
-        </w:rPr>
-      </w:pPr>
-    </w:p>
-    <w:p>
-      <w:pPr>
-        <w:rPr>
-          <w:rFonts w:ascii="Arial" w:hAnsi="Arial" w:cs="Arial"/>
-          <w:b/>
-          <w:sz w:val="20"/>
-          <w:szCs w:val="20"/>
-        </w:rPr>
-      </w:pPr>
-      <w:r>
-        <w:rPr>
-          <w:rFonts w:ascii="Arial" w:hAnsi="Arial" w:cs="Arial"/>
-          <w:b/>
-          <w:sz w:val="20"/>
-          <w:szCs w:val="20"/>
-        </w:rPr>
-        <w:t xml:space="preserve">The </w:t>
-      </w:r>
-      <w:proofErr w:type="spellStart"/>
-      <w:r>
-        <w:rPr>
-          <w:rFonts w:ascii="Arial" w:hAnsi="Arial" w:cs="Arial"/>
-          <w:b/>
-          <w:sz w:val="20"/>
-          <w:szCs w:val="20"/>
-        </w:rPr>
-        <w:t>ListPersistence</w:t>
-      </w:r>
-      <w:r>
-        <w:rPr>
-          <w:rFonts w:ascii="Arial" w:hAnsi="Arial" w:cs="Arial"/>
-          <w:b/>
-          <w:sz w:val="20"/>
-          <w:szCs w:val="20"/>
-        </w:rPr>
-        <w:t>Object</w:t>
-      </w:r>
-      <w:proofErr w:type="spellEnd"/>
-      <w:r>
-        <w:rPr>
-          <w:rFonts w:ascii="Arial" w:hAnsi="Arial" w:cs="Arial"/>
-          <w:b/>
-          <w:sz w:val="20"/>
-          <w:szCs w:val="20"/>
-        </w:rPr>
-        <w:t xml:space="preserve"> Interface – </w:t>
-      </w:r>
-      <w:r>
-        <w:rPr>
-          <w:rFonts w:ascii="Arial" w:hAnsi="Arial" w:cs="Arial"/>
-          <w:b/>
-          <w:sz w:val="20"/>
-          <w:szCs w:val="20"/>
-          <w:highlight w:val="yellow"/>
-        </w:rPr>
-        <w:t>code provided</w:t>
-      </w:r>
-    </w:p>
-    <w:p>
-      <w:pPr>
-        <w:rPr>
-          <w:rFonts w:ascii="Arial" w:hAnsi="Arial" w:cs="Arial"/>
-          <w:sz w:val="20"/>
-          <w:szCs w:val="20"/>
-        </w:rPr>
-      </w:pPr>
-    </w:p>
-    <w:p>
-      <w:pPr>
-        <w:rPr>
-          <w:rFonts w:ascii="Arial" w:hAnsi="Arial" w:cs="Arial"/>
-          <w:sz w:val="20"/>
-          <w:szCs w:val="20"/>
-          <w:lang w:val="en-CA" w:eastAsia="en-CA"/>
-        </w:rPr>
-      </w:pPr>
-      <w:r>
-        <w:rPr>
-          <w:rFonts w:ascii="Arial" w:hAnsi="Arial" w:cs="Arial"/>
-          <w:sz w:val="20"/>
-          <w:szCs w:val="20"/>
-          <w:lang w:val="en-CA" w:eastAsia="en-CA"/>
-        </w:rPr>
-        <w:t xml:space="preserve">We want to make the </w:t>
-      </w:r>
-      <w:r>
-        <w:rPr>
-          <w:rFonts w:ascii="Arial" w:hAnsi="Arial" w:cs="Arial"/>
-          <w:sz w:val="20"/>
-          <w:szCs w:val="20"/>
-          <w:highlight w:val="yellow"/>
-          <w:lang w:val="en-CA" w:eastAsia="en-CA"/>
-        </w:rPr>
-        <w:t xml:space="preserve">loading of the </w:t>
-      </w:r>
-      <w:r>
-        <w:rPr>
-          <w:rFonts w:ascii="Arial" w:hAnsi="Arial" w:cs="Arial"/>
-          <w:sz w:val="20"/>
-          <w:szCs w:val="20"/>
-          <w:highlight w:val="yellow"/>
-          <w:lang w:val="en-CA" w:eastAsia="en-CA"/>
-        </w:rPr>
-        <w:t>room, customer</w:t>
-      </w:r>
-      <w:r>
-        <w:rPr>
-          <w:rFonts w:ascii="Arial" w:hAnsi="Arial" w:cs="Arial"/>
-          <w:sz w:val="20"/>
-          <w:szCs w:val="20"/>
-          <w:highlight w:val="yellow"/>
-          <w:lang w:val="en-CA" w:eastAsia="en-CA"/>
-        </w:rPr>
-        <w:t xml:space="preserve"> and </w:t>
-      </w:r>
-      <w:r>
-        <w:rPr>
-          <w:rFonts w:ascii="Arial" w:hAnsi="Arial" w:cs="Arial"/>
-          <w:sz w:val="20"/>
-          <w:szCs w:val="20"/>
-          <w:highlight w:val="yellow"/>
-          <w:lang w:val="en-CA" w:eastAsia="en-CA"/>
-        </w:rPr>
-        <w:t>reservation</w:t>
-      </w:r>
-      <w:r>
-        <w:rPr>
-          <w:rFonts w:ascii="Arial" w:hAnsi="Arial" w:cs="Arial"/>
-          <w:sz w:val="20"/>
-          <w:szCs w:val="20"/>
-          <w:highlight w:val="yellow"/>
-          <w:lang w:val="en-CA" w:eastAsia="en-CA"/>
-        </w:rPr>
-        <w:t xml:space="preserve"> </w:t>
-      </w:r>
-      <w:r>
-        <w:rPr>
-          <w:rFonts w:ascii="Arial" w:hAnsi="Arial" w:cs="Arial"/>
-          <w:sz w:val="20"/>
-          <w:szCs w:val="20"/>
-          <w:highlight w:val="yellow"/>
-          <w:lang w:val="en-CA" w:eastAsia="en-CA"/>
-        </w:rPr>
-        <w:t>data flexible</w:t>
-      </w:r>
-      <w:r>
-        <w:rPr>
-          <w:rFonts w:ascii="Arial" w:hAnsi="Arial" w:cs="Arial"/>
-          <w:sz w:val="20"/>
-          <w:szCs w:val="20"/>
-          <w:lang w:val="en-CA" w:eastAsia="en-CA"/>
-        </w:rPr>
-        <w:t xml:space="preserve"> enough to </w:t>
-      </w:r>
-      <w:r>
-        <w:rPr>
-          <w:rFonts w:ascii="Arial" w:hAnsi="Arial" w:cs="Arial"/>
-          <w:sz w:val="20"/>
-          <w:szCs w:val="20"/>
-          <w:highlight w:val="yellow"/>
-          <w:lang w:val="en-CA" w:eastAsia="en-CA"/>
-        </w:rPr>
-        <w:t>allow</w:t>
-      </w:r>
-      <w:r>
-        <w:rPr>
-          <w:rFonts w:ascii="Arial" w:hAnsi="Arial" w:cs="Arial"/>
-          <w:sz w:val="20"/>
-          <w:szCs w:val="20"/>
-          <w:lang w:val="en-CA" w:eastAsia="en-CA"/>
-        </w:rPr>
-        <w:t xml:space="preserve"> us </w:t>
-      </w:r>
-      <w:r>
-        <w:rPr>
-          <w:rFonts w:ascii="Arial" w:hAnsi="Arial" w:cs="Arial"/>
-          <w:sz w:val="20"/>
-          <w:szCs w:val="20"/>
-          <w:highlight w:val="yellow"/>
-          <w:lang w:val="en-CA" w:eastAsia="en-CA"/>
-        </w:rPr>
-        <w:t>to change file types</w:t>
-      </w:r>
-      <w:r>
-        <w:rPr>
-          <w:rFonts w:ascii="Arial" w:hAnsi="Arial" w:cs="Arial"/>
-          <w:sz w:val="20"/>
-          <w:szCs w:val="20"/>
-          <w:lang w:val="en-CA" w:eastAsia="en-CA"/>
-        </w:rPr>
-        <w:t xml:space="preserve">, therefore we will code to </w:t>
-      </w:r>
-      <w:r>
-        <w:rPr>
-          <w:rFonts w:ascii="Arial" w:hAnsi="Arial" w:cs="Arial"/>
-          <w:sz w:val="20"/>
-          <w:szCs w:val="20"/>
-          <w:highlight w:val="yellow"/>
-          <w:lang w:val="en-CA" w:eastAsia="en-CA"/>
-        </w:rPr>
-        <w:t>an</w:t>
-      </w:r>
-      <w:r>
-        <w:rPr>
-          <w:rFonts w:ascii="Arial" w:hAnsi="Arial" w:cs="Arial"/>
-          <w:sz w:val="20"/>
-          <w:szCs w:val="20"/>
-          <w:highlight w:val="yellow"/>
-          <w:lang w:val="en-CA" w:eastAsia="en-CA"/>
-        </w:rPr>
-        <w:t xml:space="preserve"> interface</w:t>
-      </w:r>
-      <w:r>
-        <w:rPr>
-          <w:rFonts w:ascii="Arial" w:hAnsi="Arial" w:cs="Arial"/>
-          <w:sz w:val="20"/>
-          <w:szCs w:val="20"/>
-          <w:lang w:val="en-CA" w:eastAsia="en-CA"/>
-        </w:rPr>
-        <w:t xml:space="preserve">. The </w:t>
-      </w:r>
-      <w:proofErr w:type="spellStart"/>
-      <w:r>
-        <w:rPr>
-          <w:rFonts w:ascii="Arial" w:hAnsi="Arial" w:cs="Arial"/>
-          <w:sz w:val="20"/>
-          <w:szCs w:val="20"/>
-          <w:lang w:val="en-CA" w:eastAsia="en-CA"/>
-        </w:rPr>
-        <w:t>ListPersistence</w:t>
-      </w:r>
-      <w:r>
-        <w:rPr>
-          <w:rFonts w:ascii="Arial" w:hAnsi="Arial" w:cs="Arial"/>
-          <w:sz w:val="20"/>
-          <w:szCs w:val="20"/>
-          <w:lang w:val="en-CA" w:eastAsia="en-CA"/>
-        </w:rPr>
-        <w:t>Object</w:t>
-      </w:r>
-      <w:proofErr w:type="spellEnd"/>
-      <w:r>
-        <w:rPr>
-          <w:rFonts w:ascii="Arial" w:hAnsi="Arial" w:cs="Arial"/>
-          <w:sz w:val="20"/>
-          <w:szCs w:val="20"/>
-          <w:lang w:val="en-CA" w:eastAsia="en-CA"/>
-        </w:rPr>
-        <w:t xml:space="preserve"> i</w:t>
-      </w:r>
-      <w:r>
-        <w:rPr>
-          <w:rFonts w:ascii="Arial" w:hAnsi="Arial" w:cs="Arial"/>
-          <w:sz w:val="20"/>
-          <w:szCs w:val="20"/>
-          <w:lang w:val="en-CA" w:eastAsia="en-CA"/>
-        </w:rPr>
-        <w:t xml:space="preserve">nterface is provided in </w:t>
-      </w:r>
-      <w:r>
-        <w:rPr>
-          <w:rFonts w:ascii="Arial" w:hAnsi="Arial" w:cs="Arial"/>
-          <w:sz w:val="20"/>
-          <w:szCs w:val="20"/>
-          <w:highlight w:val="yellow"/>
-        </w:rPr>
-        <w:t>S:\CompSci\317\ReservationSys\</w:t>
-      </w:r>
-      <w:r>
-        <w:rPr>
-          <w:rFonts w:ascii="Arial" w:hAnsi="Arial" w:cs="Arial"/>
-          <w:sz w:val="20"/>
-          <w:szCs w:val="20"/>
-          <w:highlight w:val="yellow"/>
-        </w:rPr>
-        <w:t>code</w:t>
-      </w:r>
-      <w:r>
-        <w:rPr>
-          <w:rFonts w:ascii="Arial" w:hAnsi="Arial" w:cs="Arial"/>
-          <w:sz w:val="20"/>
-          <w:szCs w:val="20"/>
-        </w:rPr>
-        <w:t xml:space="preserve">, and </w:t>
-      </w:r>
-      <w:r>
-        <w:rPr>
-          <w:rFonts w:ascii="Arial" w:hAnsi="Arial" w:cs="Arial"/>
-          <w:sz w:val="20"/>
-          <w:szCs w:val="20"/>
-          <w:lang w:val="en-CA" w:eastAsia="en-CA"/>
-        </w:rPr>
-        <w:t xml:space="preserve">must be added to your </w:t>
-      </w:r>
-      <w:r>
-        <w:rPr>
-          <w:rFonts w:ascii="Arial" w:hAnsi="Arial" w:cs="Arial"/>
-          <w:sz w:val="20"/>
-          <w:szCs w:val="20"/>
-          <w:highlight w:val="yellow"/>
-          <w:lang w:val="en-CA" w:eastAsia="en-CA"/>
-        </w:rPr>
-        <w:t>dw317</w:t>
-      </w:r>
-      <w:r>
-        <w:rPr>
-          <w:rFonts w:ascii="Arial" w:hAnsi="Arial" w:cs="Arial"/>
-          <w:sz w:val="20"/>
-          <w:szCs w:val="20"/>
-          <w:highlight w:val="yellow"/>
-          <w:lang w:val="en-CA" w:eastAsia="en-CA"/>
-        </w:rPr>
-        <w:t>.</w:t>
-      </w:r>
-      <w:r>
-        <w:rPr>
-          <w:rFonts w:ascii="Arial" w:hAnsi="Arial" w:cs="Arial"/>
-          <w:sz w:val="20"/>
-          <w:szCs w:val="20"/>
-          <w:highlight w:val="yellow"/>
-          <w:lang w:val="en-CA" w:eastAsia="en-CA"/>
-        </w:rPr>
-        <w:t>hotel</w:t>
-      </w:r>
-      <w:r>
-        <w:rPr>
-          <w:rFonts w:ascii="Arial" w:hAnsi="Arial" w:cs="Arial"/>
-          <w:sz w:val="20"/>
-          <w:szCs w:val="20"/>
-          <w:highlight w:val="yellow"/>
-          <w:lang w:val="en-CA" w:eastAsia="en-CA"/>
-        </w:rPr>
-        <w:t>.data</w:t>
-      </w:r>
-      <w:r>
-        <w:rPr>
-          <w:rFonts w:ascii="Arial" w:hAnsi="Arial" w:cs="Arial"/>
-          <w:sz w:val="20"/>
-          <w:szCs w:val="20"/>
-          <w:highlight w:val="yellow"/>
-          <w:lang w:val="en-CA" w:eastAsia="en-CA"/>
-        </w:rPr>
-        <w:t>.interfaces</w:t>
-      </w:r>
-      <w:r>
-        <w:rPr>
-          <w:rFonts w:ascii="Arial" w:hAnsi="Arial" w:cs="Arial"/>
-          <w:sz w:val="20"/>
-          <w:szCs w:val="20"/>
-          <w:highlight w:val="yellow"/>
-          <w:lang w:val="en-CA" w:eastAsia="en-CA"/>
-        </w:rPr>
-        <w:t xml:space="preserve"> package</w:t>
-      </w:r>
-      <w:r>
-        <w:rPr>
-          <w:rFonts w:ascii="Arial" w:hAnsi="Arial" w:cs="Arial"/>
-          <w:sz w:val="20"/>
-          <w:szCs w:val="20"/>
-          <w:lang w:val="en-CA" w:eastAsia="en-CA"/>
-        </w:rPr>
-        <w:t>.</w:t>
-      </w:r>
-    </w:p>
-    <w:p>
-      <w:pPr>
-        <w:rPr>
-          <w:rFonts w:ascii="Arial" w:hAnsi="Arial" w:cs="Arial"/>
-          <w:sz w:val="20"/>
-          <w:szCs w:val="20"/>
-        </w:rPr>
-      </w:pPr>
-    </w:p>
-    <w:p>
-      <w:pPr>
-        <w:rPr>
-          <w:rFonts w:ascii="Arial" w:hAnsi="Arial" w:cs="Arial"/>
-          <w:sz w:val="20"/>
-          <w:szCs w:val="20"/>
-        </w:rPr>
-      </w:pPr>
-      <w:r>
-        <w:rPr>
-          <w:rFonts w:ascii="Arial" w:hAnsi="Arial" w:cs="Arial"/>
-          <w:b/>
-          <w:sz w:val="20"/>
-          <w:szCs w:val="20"/>
-          <w:highlight w:val="yellow"/>
-        </w:rPr>
-        <w:t xml:space="preserve">Implementing the </w:t>
-      </w:r>
-      <w:proofErr w:type="spellStart"/>
-      <w:r>
-        <w:rPr>
-          <w:rFonts w:ascii="Arial" w:hAnsi="Arial" w:cs="Arial"/>
-          <w:b/>
-          <w:sz w:val="20"/>
-          <w:szCs w:val="20"/>
-          <w:highlight w:val="yellow"/>
-        </w:rPr>
-        <w:t>ListPersistenceObject</w:t>
-      </w:r>
-      <w:proofErr w:type="spellEnd"/>
-      <w:r>
-        <w:rPr>
-          <w:rFonts w:ascii="Arial" w:hAnsi="Arial" w:cs="Arial"/>
-          <w:b/>
-          <w:sz w:val="20"/>
-          <w:szCs w:val="20"/>
-          <w:highlight w:val="yellow"/>
-        </w:rPr>
-        <w:t xml:space="preserve"> interface</w:t>
-      </w:r>
-      <w:r>
-        <w:rPr>
-          <w:rFonts w:ascii="Arial" w:hAnsi="Arial" w:cs="Arial"/>
-          <w:b/>
-          <w:sz w:val="20"/>
-          <w:szCs w:val="20"/>
-        </w:rPr>
-        <w:t xml:space="preserve"> </w:t>
-      </w:r>
-      <w:r>
-        <w:rPr>
-          <w:rFonts w:ascii="Arial" w:hAnsi="Arial" w:cs="Arial"/>
-          <w:b/>
-          <w:sz w:val="20"/>
-          <w:szCs w:val="20"/>
-        </w:rPr>
-        <w:t xml:space="preserve">- The </w:t>
-      </w:r>
-      <w:proofErr w:type="spellStart"/>
-      <w:r>
-        <w:rPr>
-          <w:rFonts w:ascii="Arial" w:hAnsi="Arial" w:cs="Arial"/>
-          <w:b/>
-          <w:sz w:val="20"/>
-          <w:szCs w:val="20"/>
-        </w:rPr>
-        <w:t>SequentialTextFileList</w:t>
-      </w:r>
-      <w:proofErr w:type="spellEnd"/>
-      <w:r>
-        <w:rPr>
-          <w:rFonts w:ascii="Arial" w:hAnsi="Arial" w:cs="Arial"/>
-          <w:b/>
-          <w:sz w:val="20"/>
-          <w:szCs w:val="20"/>
-        </w:rPr>
-        <w:t xml:space="preserve"> class</w:t>
-      </w:r>
-      <w:r>
-        <w:rPr>
-          <w:rFonts w:ascii="Arial" w:hAnsi="Arial" w:cs="Arial"/>
-          <w:sz w:val="20"/>
-          <w:szCs w:val="20"/>
-        </w:rPr>
-        <w:t xml:space="preserve"> </w:t>
-      </w:r>
-      <w:r>
-        <w:rPr>
-          <w:rFonts w:ascii="Arial" w:hAnsi="Arial" w:cs="Arial"/>
-          <w:b/>
-          <w:sz w:val="20"/>
-          <w:szCs w:val="20"/>
-        </w:rPr>
-        <w:t xml:space="preserve">- </w:t>
-      </w:r>
-      <w:r>
-        <w:rPr>
-          <w:rFonts w:ascii="Arial" w:hAnsi="Arial" w:cs="Arial"/>
-          <w:b/>
-          <w:sz w:val="20"/>
-          <w:szCs w:val="20"/>
-          <w:highlight w:val="yellow"/>
-        </w:rPr>
-        <w:t>c</w:t>
-      </w:r>
-      <w:r>
-        <w:rPr>
-          <w:rFonts w:ascii="Arial" w:hAnsi="Arial" w:cs="Arial"/>
-          <w:b/>
-          <w:sz w:val="20"/>
-          <w:szCs w:val="20"/>
-          <w:highlight w:val="yellow"/>
-        </w:rPr>
-        <w:t>ode provided</w:t>
-      </w:r>
-    </w:p>
-    <w:p>
-      <w:pPr>
-        <w:rPr>
-          <w:rFonts w:ascii="Arial" w:hAnsi="Arial" w:cs="Arial"/>
-          <w:sz w:val="20"/>
-          <w:szCs w:val="20"/>
-        </w:rPr>
-      </w:pPr>
-    </w:p>
-    <w:p>
-      <w:pPr>
-        <w:rPr>
-          <w:rFonts w:ascii="Arial" w:hAnsi="Arial" w:cs="Arial"/>
-          <w:sz w:val="20"/>
-          <w:szCs w:val="20"/>
-        </w:rPr>
-      </w:pPr>
-      <w:r>
-        <w:rPr>
-          <w:rFonts w:ascii="Arial" w:hAnsi="Arial" w:cs="Arial"/>
-          <w:sz w:val="20"/>
-          <w:szCs w:val="20"/>
-        </w:rPr>
-        <w:t xml:space="preserve">Our initial </w:t>
-      </w:r>
-      <w:proofErr w:type="spellStart"/>
-      <w:r>
-        <w:rPr>
-          <w:rFonts w:ascii="Arial" w:hAnsi="Arial" w:cs="Arial"/>
-          <w:sz w:val="20"/>
-          <w:szCs w:val="20"/>
-        </w:rPr>
-        <w:t>ListPersistenceObject</w:t>
-      </w:r>
-      <w:proofErr w:type="spellEnd"/>
-      <w:r>
-        <w:rPr>
-          <w:rFonts w:ascii="Arial" w:hAnsi="Arial" w:cs="Arial"/>
-          <w:sz w:val="20"/>
-          <w:szCs w:val="20"/>
-        </w:rPr>
-        <w:t xml:space="preserve"> implementation</w:t>
-      </w:r>
-      <w:r>
-        <w:rPr>
-          <w:rFonts w:ascii="Arial" w:hAnsi="Arial" w:cs="Arial"/>
-          <w:sz w:val="20"/>
-          <w:szCs w:val="20"/>
-        </w:rPr>
-        <w:t xml:space="preserve"> </w:t>
-      </w:r>
-      <w:r>
-        <w:rPr>
-          <w:rFonts w:ascii="Arial" w:hAnsi="Arial" w:cs="Arial"/>
-          <w:sz w:val="20"/>
-          <w:szCs w:val="20"/>
-        </w:rPr>
-        <w:t>class</w:t>
-      </w:r>
-      <w:r>
-        <w:rPr>
-          <w:rFonts w:ascii="Arial" w:hAnsi="Arial" w:cs="Arial"/>
-          <w:sz w:val="20"/>
-          <w:szCs w:val="20"/>
-        </w:rPr>
-        <w:t>,</w:t>
-      </w:r>
-      <w:r>
-        <w:rPr>
-          <w:rFonts w:ascii="Arial" w:hAnsi="Arial" w:cs="Arial"/>
-          <w:sz w:val="20"/>
-          <w:szCs w:val="20"/>
-        </w:rPr>
-        <w:t xml:space="preserve"> </w:t>
-      </w:r>
-      <w:r>
-        <w:rPr>
-          <w:rFonts w:ascii="Arial" w:hAnsi="Arial" w:cs="Arial"/>
-          <w:sz w:val="20"/>
-          <w:szCs w:val="20"/>
-        </w:rPr>
-        <w:t>c</w:t>
-      </w:r>
-      <w:r>
-        <w:rPr>
-          <w:rFonts w:ascii="Arial" w:hAnsi="Arial" w:cs="Arial"/>
-          <w:sz w:val="20"/>
-          <w:szCs w:val="20"/>
-        </w:rPr>
-        <w:t>all</w:t>
-      </w:r>
-      <w:r>
-        <w:rPr>
-          <w:rFonts w:ascii="Arial" w:hAnsi="Arial" w:cs="Arial"/>
-          <w:sz w:val="20"/>
-          <w:szCs w:val="20"/>
-        </w:rPr>
-        <w:t>ed</w:t>
-      </w:r>
-      <w:r>
-        <w:rPr>
-          <w:rFonts w:ascii="Arial" w:hAnsi="Arial" w:cs="Arial"/>
-          <w:sz w:val="20"/>
-          <w:szCs w:val="20"/>
-        </w:rPr>
-        <w:t xml:space="preserve"> </w:t>
-      </w:r>
-      <w:proofErr w:type="spellStart"/>
-      <w:r>
-        <w:rPr>
-          <w:rFonts w:ascii="Arial" w:hAnsi="Arial" w:cs="Arial"/>
-          <w:b/>
-          <w:sz w:val="20"/>
-          <w:szCs w:val="20"/>
-          <w:highlight w:val="yellow"/>
-        </w:rPr>
-        <w:t>S</w:t>
-      </w:r>
-      <w:r>
-        <w:rPr>
-          <w:rFonts w:ascii="Arial" w:hAnsi="Arial" w:cs="Arial"/>
-          <w:b/>
-          <w:sz w:val="20"/>
-          <w:szCs w:val="20"/>
-          <w:highlight w:val="yellow"/>
-        </w:rPr>
-        <w:t>equential</w:t>
-      </w:r>
-      <w:r>
-        <w:rPr>
-          <w:rFonts w:ascii="Arial" w:hAnsi="Arial" w:cs="Arial"/>
-          <w:b/>
-          <w:sz w:val="20"/>
-          <w:szCs w:val="20"/>
-          <w:highlight w:val="yellow"/>
-        </w:rPr>
-        <w:t>TextFileList</w:t>
-      </w:r>
-      <w:proofErr w:type="spellEnd"/>
-      <w:r>
-        <w:rPr>
-          <w:rFonts w:ascii="Arial" w:hAnsi="Arial" w:cs="Arial"/>
-          <w:sz w:val="20"/>
-          <w:szCs w:val="20"/>
-          <w:highlight w:val="yellow"/>
-        </w:rPr>
-        <w:t>,</w:t>
-      </w:r>
-      <w:r>
-        <w:rPr>
-          <w:rFonts w:ascii="Arial" w:hAnsi="Arial" w:cs="Arial"/>
-          <w:sz w:val="20"/>
-          <w:szCs w:val="20"/>
-          <w:highlight w:val="yellow"/>
-        </w:rPr>
-        <w:t xml:space="preserve"> </w:t>
-      </w:r>
-      <w:r>
-        <w:rPr>
-          <w:rFonts w:ascii="Arial" w:hAnsi="Arial" w:cs="Arial"/>
-          <w:sz w:val="20"/>
-          <w:szCs w:val="20"/>
-          <w:highlight w:val="yellow"/>
-        </w:rPr>
-        <w:t xml:space="preserve">will interact </w:t>
-      </w:r>
-      <w:r>
-        <w:rPr>
-          <w:rFonts w:ascii="Arial" w:hAnsi="Arial" w:cs="Arial"/>
-          <w:sz w:val="20"/>
-          <w:szCs w:val="20"/>
-          <w:highlight w:val="yellow"/>
-        </w:rPr>
-        <w:t xml:space="preserve">with </w:t>
-      </w:r>
-      <w:r>
-        <w:rPr>
-          <w:rFonts w:ascii="Arial" w:hAnsi="Arial" w:cs="Arial"/>
-          <w:sz w:val="20"/>
-          <w:szCs w:val="20"/>
-          <w:highlight w:val="yellow"/>
-        </w:rPr>
-        <w:t>sequential text file</w:t>
-      </w:r>
-      <w:r>
-        <w:rPr>
-          <w:rFonts w:ascii="Arial" w:hAnsi="Arial" w:cs="Arial"/>
-          <w:sz w:val="20"/>
-          <w:szCs w:val="20"/>
-          <w:highlight w:val="yellow"/>
-        </w:rPr>
-        <w:t>s</w:t>
-      </w:r>
-      <w:r>
-        <w:rPr>
-          <w:rFonts w:ascii="Arial" w:hAnsi="Arial" w:cs="Arial"/>
-          <w:sz w:val="20"/>
-          <w:szCs w:val="20"/>
-        </w:rPr>
-        <w:t xml:space="preserve">. </w:t>
-      </w:r>
-      <w:r>
-        <w:rPr>
-          <w:rFonts w:ascii="Arial" w:hAnsi="Arial" w:cs="Arial"/>
-          <w:sz w:val="20"/>
-          <w:szCs w:val="20"/>
-        </w:rPr>
-        <w:t>Recall: w</w:t>
-      </w:r>
-      <w:r>
-        <w:rPr>
-          <w:rFonts w:ascii="Arial" w:hAnsi="Arial" w:cs="Arial"/>
-          <w:sz w:val="20"/>
-          <w:szCs w:val="20"/>
-        </w:rPr>
-        <w:t>e currently have a</w:t>
-      </w:r>
-      <w:r>
-        <w:rPr>
-          <w:rFonts w:ascii="Arial" w:hAnsi="Arial" w:cs="Arial"/>
-          <w:sz w:val="20"/>
-          <w:szCs w:val="20"/>
-        </w:rPr>
-        <w:t xml:space="preserve"> class, </w:t>
-      </w:r>
-      <w:proofErr w:type="spellStart"/>
-      <w:proofErr w:type="gramStart"/>
-      <w:r>
-        <w:rPr>
-          <w:rFonts w:ascii="Arial" w:hAnsi="Arial" w:cs="Arial"/>
-          <w:sz w:val="20"/>
-          <w:szCs w:val="20"/>
-        </w:rPr>
-        <w:t>Hotel</w:t>
-      </w:r>
-      <w:r>
-        <w:rPr>
-          <w:rFonts w:ascii="Arial" w:hAnsi="Arial" w:cs="Arial"/>
-          <w:sz w:val="20"/>
-          <w:szCs w:val="20"/>
-        </w:rPr>
-        <w:t>FileLoader</w:t>
-      </w:r>
-      <w:proofErr w:type="spellEnd"/>
-      <w:r>
-        <w:rPr>
-          <w:rFonts w:ascii="Arial" w:hAnsi="Arial" w:cs="Arial"/>
-          <w:sz w:val="20"/>
-          <w:szCs w:val="20"/>
-        </w:rPr>
-        <w:t>,</w:t>
-      </w:r>
-      <w:r>
-        <w:rPr>
-          <w:rFonts w:ascii="Arial" w:hAnsi="Arial" w:cs="Arial"/>
-          <w:sz w:val="20"/>
-          <w:szCs w:val="20"/>
-        </w:rPr>
-        <w:t xml:space="preserve"> </w:t>
-      </w:r>
-      <w:r>
-        <w:rPr>
-          <w:rFonts w:ascii="Arial" w:hAnsi="Arial" w:cs="Arial"/>
-          <w:sz w:val="20"/>
-          <w:szCs w:val="20"/>
-        </w:rPr>
         <w:t>that</w:t>
       </w:r>
-      <w:proofErr w:type="gramEnd"/>
       <w:r>
         <w:rPr>
           <w:rFonts w:ascii="Arial" w:hAnsi="Arial" w:cs="Arial"/>
@@ -6148,76 +6122,76 @@
           <w:szCs w:val="18"/>
         </w:rPr>
         <w:tab/>
-      </w:r>
-      <w:proofErr w:type="gramStart"/>
+        <w:t>private List&lt;</w:t>
+      </w:r>
       <w:r>
         <w:rPr>
           <w:rFonts w:ascii="Courier New" w:hAnsi="Courier New" w:cs="Courier New"/>
           <w:sz w:val="18"/>
           <w:szCs w:val="18"/>
         </w:rPr>
-        <w:t>private</w:t>
-      </w:r>
-      <w:proofErr w:type="gramEnd"/>
+        <w:t>Customer</w:t>
+      </w:r>
       <w:r>
         <w:rPr>
           <w:rFonts w:ascii="Courier New" w:hAnsi="Courier New" w:cs="Courier New"/>
           <w:sz w:val="18"/>
           <w:szCs w:val="18"/>
         </w:rPr>
-        <w:t xml:space="preserve"> List&lt;</w:t>
-      </w:r>
-      <w:r>
+        <w:t>&gt; database;</w:t>
+      </w:r>
+    </w:p>
+    <w:p>
+      <w:pPr>
+        <w:ind w:left="360"/>
         <w:rPr>
           <w:rFonts w:ascii="Courier New" w:hAnsi="Courier New" w:cs="Courier New"/>
           <w:sz w:val="18"/>
           <w:szCs w:val="18"/>
         </w:rPr>
-        <w:t>Customer</w:t>
-      </w:r>
+      </w:pPr>
       <w:r>
         <w:rPr>
           <w:rFonts w:ascii="Courier New" w:hAnsi="Courier New" w:cs="Courier New"/>
           <w:sz w:val="18"/>
           <w:szCs w:val="18"/>
         </w:rPr>
-        <w:t>&gt; database;</w:t>
-      </w:r>
-    </w:p>
-    <w:p>
-      <w:pPr>
-        <w:ind w:left="360"/>
+        <w:tab/>
+        <w:t xml:space="preserve">private final </w:t>
+      </w:r>
+      <w:proofErr w:type="spellStart"/>
+      <w:r>
         <w:rPr>
           <w:rFonts w:ascii="Courier New" w:hAnsi="Courier New" w:cs="Courier New"/>
           <w:sz w:val="18"/>
           <w:szCs w:val="18"/>
         </w:rPr>
-      </w:pPr>
+        <w:t>ListPersiste</w:t>
+      </w:r>
       <w:r>
         <w:rPr>
           <w:rFonts w:ascii="Courier New" w:hAnsi="Courier New" w:cs="Courier New"/>
           <w:sz w:val="18"/>
           <w:szCs w:val="18"/>
         </w:rPr>
-        <w:tab/>
-      </w:r>
-      <w:proofErr w:type="gramStart"/>
+        <w:t>nce</w:t>
+      </w:r>
       <w:r>
         <w:rPr>
           <w:rFonts w:ascii="Courier New" w:hAnsi="Courier New" w:cs="Courier New"/>
           <w:sz w:val="18"/>
           <w:szCs w:val="18"/>
         </w:rPr>
-        <w:t>private</w:t>
-      </w:r>
-      <w:proofErr w:type="gramEnd"/>
+        <w:t>Object</w:t>
+      </w:r>
+      <w:proofErr w:type="spellEnd"/>
       <w:r>
         <w:rPr>
           <w:rFonts w:ascii="Courier New" w:hAnsi="Courier New" w:cs="Courier New"/>
           <w:sz w:val="18"/>
           <w:szCs w:val="18"/>
         </w:rPr>
-        <w:t xml:space="preserve"> final </w:t>
+        <w:t xml:space="preserve"> </w:t>
       </w:r>
       <w:proofErr w:type="spellStart"/>
       <w:r>
@@ -6226,7 +6200,7 @@
           <w:sz w:val="18"/>
           <w:szCs w:val="18"/>
         </w:rPr>
-        <w:t>ListPersiste</w:t>
+        <w:t>listPersiste</w:t>
       </w:r>
       <w:r>
         <w:rPr>
@@ -6234,282 +6208,197 @@
           <w:sz w:val="18"/>
           <w:szCs w:val="18"/>
         </w:rPr>
-        <w:t>nce</w:t>
-      </w:r>
+        <w:t>nceObject</w:t>
+      </w:r>
+      <w:proofErr w:type="spellEnd"/>
       <w:r>
         <w:rPr>
           <w:rFonts w:ascii="Courier New" w:hAnsi="Courier New" w:cs="Courier New"/>
           <w:sz w:val="18"/>
           <w:szCs w:val="18"/>
         </w:rPr>
-        <w:t>Object</w:t>
-      </w:r>
-      <w:proofErr w:type="spellEnd"/>
-      <w:r>
+        <w:t>;</w:t>
+      </w:r>
+    </w:p>
+    <w:p>
+      <w:pPr>
+        <w:ind w:left="360"/>
         <w:rPr>
           <w:rFonts w:ascii="Courier New" w:hAnsi="Courier New" w:cs="Courier New"/>
           <w:sz w:val="18"/>
           <w:szCs w:val="18"/>
         </w:rPr>
-        <w:t xml:space="preserve"> </w:t>
-      </w:r>
-      <w:proofErr w:type="spellStart"/>
+      </w:pPr>
       <w:r>
         <w:rPr>
           <w:rFonts w:ascii="Courier New" w:hAnsi="Courier New" w:cs="Courier New"/>
           <w:sz w:val="18"/>
           <w:szCs w:val="18"/>
         </w:rPr>
-        <w:t>listPersiste</w:t>
-      </w:r>
+        <w:tab/>
+        <w:t xml:space="preserve">private final </w:t>
+      </w:r>
+      <w:proofErr w:type="spellStart"/>
       <w:r>
         <w:rPr>
           <w:rFonts w:ascii="Courier New" w:hAnsi="Courier New" w:cs="Courier New"/>
           <w:sz w:val="18"/>
           <w:szCs w:val="18"/>
         </w:rPr>
-        <w:t>nceObject</w:t>
-      </w:r>
-      <w:proofErr w:type="spellEnd"/>
+        <w:t>Hotel</w:t>
+      </w:r>
       <w:r>
         <w:rPr>
           <w:rFonts w:ascii="Courier New" w:hAnsi="Courier New" w:cs="Courier New"/>
           <w:sz w:val="18"/>
           <w:szCs w:val="18"/>
         </w:rPr>
-        <w:t>;</w:t>
-      </w:r>
-    </w:p>
-    <w:p>
-      <w:pPr>
-        <w:ind w:left="360"/>
+        <w:t>Factory</w:t>
+      </w:r>
+      <w:proofErr w:type="spellEnd"/>
+      <w:r>
         <w:rPr>
           <w:rFonts w:ascii="Courier New" w:hAnsi="Courier New" w:cs="Courier New"/>
           <w:sz w:val="18"/>
           <w:szCs w:val="18"/>
         </w:rPr>
-      </w:pPr>
-      <w:r>
+        <w:t xml:space="preserve"> factory; </w:t>
+      </w:r>
+    </w:p>
+    <w:p>
+      <w:pPr>
+        <w:ind w:left="360"/>
         <w:rPr>
           <w:rFonts w:ascii="Courier New" w:hAnsi="Courier New" w:cs="Courier New"/>
           <w:sz w:val="18"/>
           <w:szCs w:val="18"/>
         </w:rPr>
-        <w:tab/>
-      </w:r>
-      <w:proofErr w:type="gramStart"/>
+      </w:pPr>
       <w:r>
         <w:rPr>
           <w:rFonts w:ascii="Courier New" w:hAnsi="Courier New" w:cs="Courier New"/>
           <w:sz w:val="18"/>
           <w:szCs w:val="18"/>
         </w:rPr>
-        <w:t>private</w:t>
-      </w:r>
-      <w:proofErr w:type="gramEnd"/>
+        <w:tab/>
+      </w:r>
       <w:r>
         <w:rPr>
           <w:rFonts w:ascii="Courier New" w:hAnsi="Courier New" w:cs="Courier New"/>
           <w:sz w:val="18"/>
           <w:szCs w:val="18"/>
         </w:rPr>
-        <w:t xml:space="preserve"> final </w:t>
-      </w:r>
-      <w:proofErr w:type="spellStart"/>
-      <w:r>
+        <w:tab/>
+      </w:r>
+    </w:p>
+    <w:p>
+      <w:pPr>
+        <w:ind w:left="360"/>
         <w:rPr>
           <w:rFonts w:ascii="Courier New" w:hAnsi="Courier New" w:cs="Courier New"/>
           <w:sz w:val="18"/>
           <w:szCs w:val="18"/>
         </w:rPr>
-        <w:t>Hotel</w:t>
-      </w:r>
+      </w:pPr>
       <w:r>
         <w:rPr>
           <w:rFonts w:ascii="Courier New" w:hAnsi="Courier New" w:cs="Courier New"/>
           <w:sz w:val="18"/>
           <w:szCs w:val="18"/>
         </w:rPr>
-        <w:t>Factory</w:t>
-      </w:r>
-      <w:proofErr w:type="spellEnd"/>
+        <w:tab/>
+        <w:t xml:space="preserve">public </w:t>
+      </w:r>
+      <w:proofErr w:type="spellStart"/>
       <w:r>
         <w:rPr>
           <w:rFonts w:ascii="Courier New" w:hAnsi="Courier New" w:cs="Courier New"/>
           <w:sz w:val="18"/>
           <w:szCs w:val="18"/>
         </w:rPr>
-        <w:t xml:space="preserve"> factory; </w:t>
-      </w:r>
-    </w:p>
-    <w:p>
-      <w:pPr>
-        <w:ind w:left="360"/>
+        <w:t>Customer</w:t>
+      </w:r>
+      <w:r>
         <w:rPr>
           <w:rFonts w:ascii="Courier New" w:hAnsi="Courier New" w:cs="Courier New"/>
           <w:sz w:val="18"/>
           <w:szCs w:val="18"/>
         </w:rPr>
-      </w:pPr>
+        <w:t>ListDB</w:t>
+      </w:r>
+      <w:proofErr w:type="spellEnd"/>
       <w:r>
         <w:rPr>
           <w:rFonts w:ascii="Courier New" w:hAnsi="Courier New" w:cs="Courier New"/>
           <w:sz w:val="18"/>
           <w:szCs w:val="18"/>
         </w:rPr>
-        <w:tab/>
-      </w:r>
+        <w:t xml:space="preserve"> (</w:t>
+      </w:r>
+      <w:proofErr w:type="spellStart"/>
       <w:r>
         <w:rPr>
           <w:rFonts w:ascii="Courier New" w:hAnsi="Courier New" w:cs="Courier New"/>
           <w:sz w:val="18"/>
           <w:szCs w:val="18"/>
         </w:rPr>
-        <w:tab/>
-      </w:r>
-    </w:p>
-    <w:p>
-      <w:pPr>
-        <w:ind w:left="360"/>
+        <w:t>ListPersistenceObject</w:t>
+      </w:r>
+      <w:proofErr w:type="spellEnd"/>
+      <w:r>
         <w:rPr>
           <w:rFonts w:ascii="Courier New" w:hAnsi="Courier New" w:cs="Courier New"/>
           <w:sz w:val="18"/>
           <w:szCs w:val="18"/>
         </w:rPr>
-      </w:pPr>
+        <w:t xml:space="preserve"> </w:t>
+      </w:r>
+      <w:proofErr w:type="spellStart"/>
       <w:r>
         <w:rPr>
           <w:rFonts w:ascii="Courier New" w:hAnsi="Courier New" w:cs="Courier New"/>
           <w:sz w:val="18"/>
           <w:szCs w:val="18"/>
         </w:rPr>
-        <w:tab/>
-      </w:r>
-      <w:proofErr w:type="gramStart"/>
+        <w:t>listPersistenceObject</w:t>
+      </w:r>
+      <w:proofErr w:type="spellEnd"/>
       <w:r>
         <w:rPr>
           <w:rFonts w:ascii="Courier New" w:hAnsi="Courier New" w:cs="Courier New"/>
           <w:sz w:val="18"/>
           <w:szCs w:val="18"/>
         </w:rPr>
-        <w:t>public</w:t>
-      </w:r>
-      <w:proofErr w:type="gramEnd"/>
-      <w:r>
+        <w:t>)</w:t>
+      </w:r>
+    </w:p>
+    <w:p>
+      <w:pPr>
+        <w:ind w:left="360"/>
         <w:rPr>
           <w:rFonts w:ascii="Courier New" w:hAnsi="Courier New" w:cs="Courier New"/>
           <w:sz w:val="18"/>
           <w:szCs w:val="18"/>
         </w:rPr>
-        <w:t xml:space="preserve"> </w:t>
-      </w:r>
-      <w:proofErr w:type="spellStart"/>
-      <w:r>
+      </w:pPr>
+    </w:p>
+    <w:p>
+      <w:pPr>
+        <w:ind w:left="360"/>
         <w:rPr>
           <w:rFonts w:ascii="Courier New" w:hAnsi="Courier New" w:cs="Courier New"/>
           <w:sz w:val="18"/>
           <w:szCs w:val="18"/>
         </w:rPr>
-        <w:t>Customer</w:t>
-      </w:r>
+      </w:pPr>
       <w:r>
         <w:rPr>
           <w:rFonts w:ascii="Courier New" w:hAnsi="Courier New" w:cs="Courier New"/>
           <w:sz w:val="18"/>
           <w:szCs w:val="18"/>
         </w:rPr>
-        <w:t>ListDB</w:t>
-      </w:r>
-      <w:proofErr w:type="spellEnd"/>
-      <w:r>
-        <w:rPr>
-          <w:rFonts w:ascii="Courier New" w:hAnsi="Courier New" w:cs="Courier New"/>
-          <w:sz w:val="18"/>
-          <w:szCs w:val="18"/>
-        </w:rPr>
-        <w:t xml:space="preserve"> (</w:t>
-      </w:r>
-      <w:proofErr w:type="spellStart"/>
-      <w:r>
-        <w:rPr>
-          <w:rFonts w:ascii="Courier New" w:hAnsi="Courier New" w:cs="Courier New"/>
-          <w:sz w:val="18"/>
-          <w:szCs w:val="18"/>
-        </w:rPr>
-        <w:t>ListPersistenceObject</w:t>
-      </w:r>
-      <w:proofErr w:type="spellEnd"/>
-      <w:r>
-        <w:rPr>
-          <w:rFonts w:ascii="Courier New" w:hAnsi="Courier New" w:cs="Courier New"/>
-          <w:sz w:val="18"/>
-          <w:szCs w:val="18"/>
-        </w:rPr>
-        <w:t xml:space="preserve"> </w:t>
-      </w:r>
-      <w:proofErr w:type="spellStart"/>
-      <w:r>
-        <w:rPr>
-          <w:rFonts w:ascii="Courier New" w:hAnsi="Courier New" w:cs="Courier New"/>
-          <w:sz w:val="18"/>
-          <w:szCs w:val="18"/>
-        </w:rPr>
-        <w:t>listPersistenceObject</w:t>
-      </w:r>
-      <w:proofErr w:type="spellEnd"/>
-      <w:r>
-        <w:rPr>
-          <w:rFonts w:ascii="Courier New" w:hAnsi="Courier New" w:cs="Courier New"/>
-          <w:sz w:val="18"/>
-          <w:szCs w:val="18"/>
-        </w:rPr>
-        <w:t>)</w:t>
-      </w:r>
-    </w:p>
-    <w:p>
-      <w:pPr>
-        <w:ind w:left="360"/>
-        <w:rPr>
-          <w:rFonts w:ascii="Courier New" w:hAnsi="Courier New" w:cs="Courier New"/>
-          <w:sz w:val="18"/>
-          <w:szCs w:val="18"/>
-        </w:rPr>
-      </w:pPr>
-    </w:p>
-    <w:p>
-      <w:pPr>
-        <w:ind w:left="360"/>
-        <w:rPr>
-          <w:rFonts w:ascii="Courier New" w:hAnsi="Courier New" w:cs="Courier New"/>
-          <w:sz w:val="18"/>
-          <w:szCs w:val="18"/>
-        </w:rPr>
-      </w:pPr>
-      <w:r>
-        <w:rPr>
-          <w:rFonts w:ascii="Courier New" w:hAnsi="Courier New" w:cs="Courier New"/>
-          <w:sz w:val="18"/>
-          <w:szCs w:val="18"/>
-        </w:rPr>
         <w:tab/>
-      </w:r>
-      <w:proofErr w:type="gramStart"/>
-      <w:r>
-        <w:rPr>
-          <w:rFonts w:ascii="Courier New" w:hAnsi="Courier New" w:cs="Courier New"/>
-          <w:sz w:val="18"/>
-          <w:szCs w:val="18"/>
-        </w:rPr>
-        <w:t>public</w:t>
-      </w:r>
-      <w:proofErr w:type="gramEnd"/>
-      <w:r>
-        <w:rPr>
-          <w:rFonts w:ascii="Courier New" w:hAnsi="Courier New" w:cs="Courier New"/>
-          <w:sz w:val="18"/>
-          <w:szCs w:val="18"/>
-        </w:rPr>
-        <w:t xml:space="preserve"> </w:t>
+        <w:t xml:space="preserve">public </w:t>
       </w:r>
       <w:proofErr w:type="spellStart"/>
       <w:r>
@@ -6685,25 +6574,14 @@
           <w:szCs w:val="20"/>
         </w:rPr>
       </w:pPr>
-      <w:proofErr w:type="gramStart"/>
-      <w:r>
-        <w:rPr>
-          <w:rFonts w:ascii="Arial" w:hAnsi="Arial" w:cs="Arial"/>
-          <w:sz w:val="20"/>
-          <w:szCs w:val="20"/>
-          <w:highlight w:val="yellow"/>
-        </w:rPr>
-        <w:t>code</w:t>
-      </w:r>
-      <w:proofErr w:type="gramEnd"/>
-      <w:r>
-        <w:rPr>
-          <w:rFonts w:ascii="Arial" w:hAnsi="Arial" w:cs="Arial"/>
-          <w:sz w:val="20"/>
-          <w:szCs w:val="20"/>
-          <w:highlight w:val="yellow"/>
-        </w:rPr>
-        <w:t xml:space="preserve"> the constructors</w:t>
+      <w:r>
+        <w:rPr>
+          <w:rFonts w:ascii="Arial" w:hAnsi="Arial" w:cs="Arial"/>
+          <w:sz w:val="20"/>
+          <w:szCs w:val="20"/>
+          <w:highlight w:val="yellow"/>
+        </w:rPr>
+        <w:t>code the constructors</w:t>
       </w:r>
       <w:r>
         <w:rPr>
@@ -6952,7 +6830,6 @@
         <w:t xml:space="preserve">. </w:t>
       </w:r>
       <w:proofErr w:type="spellStart"/>
-      <w:proofErr w:type="gramStart"/>
       <w:r>
         <w:rPr>
           <w:rFonts w:ascii="Arial" w:hAnsi="Arial" w:cs="Arial"/>
@@ -6962,7 +6839,6 @@
         <w:t>toString</w:t>
       </w:r>
       <w:proofErr w:type="spellEnd"/>
-      <w:proofErr w:type="gramEnd"/>
       <w:r>
         <w:rPr>
           <w:rFonts w:ascii="Arial" w:hAnsi="Arial" w:cs="Arial"/>
@@ -7815,13 +7691,58 @@
           <w:sz w:val="20"/>
           <w:szCs w:val="20"/>
         </w:rPr>
-        <w:t xml:space="preserve">e. add new customers to the list, invoke the disconnect method to persist the customers, reconnect by creating a new instance of the </w:t>
+        <w:t xml:space="preserve">e. </w:t>
+      </w:r>
+      <w:r>
+        <w:rPr>
+          <w:rFonts w:ascii="Arial" w:hAnsi="Arial" w:cs="Arial"/>
+          <w:color w:val="FF0000"/>
+          <w:sz w:val="20"/>
+          <w:szCs w:val="20"/>
+        </w:rPr>
+        <w:t xml:space="preserve">add new customers </w:t>
+      </w:r>
+      <w:r>
+        <w:rPr>
+          <w:rFonts w:ascii="Arial" w:hAnsi="Arial" w:cs="Arial"/>
+          <w:color w:val="000000"/>
+          <w:sz w:val="20"/>
+          <w:szCs w:val="20"/>
+        </w:rPr>
+        <w:t xml:space="preserve">to the list, invoke the disconnect method to </w:t>
+      </w:r>
+      <w:r>
+        <w:rPr>
+          <w:rFonts w:ascii="Arial" w:hAnsi="Arial" w:cs="Arial"/>
+          <w:color w:val="FF0000"/>
+          <w:sz w:val="20"/>
+          <w:szCs w:val="20"/>
+        </w:rPr>
+        <w:t>persist the customers</w:t>
+      </w:r>
+      <w:r>
+        <w:rPr>
+          <w:rFonts w:ascii="Arial" w:hAnsi="Arial" w:cs="Arial"/>
+          <w:color w:val="000000"/>
+          <w:sz w:val="20"/>
+          <w:szCs w:val="20"/>
+        </w:rPr>
+        <w:t xml:space="preserve">, reconnect by creating a </w:t>
+      </w:r>
+      <w:r>
+        <w:rPr>
+          <w:rFonts w:ascii="Arial" w:hAnsi="Arial" w:cs="Arial"/>
+          <w:color w:val="FF0000"/>
+          <w:sz w:val="20"/>
+          <w:szCs w:val="20"/>
+        </w:rPr>
+        <w:t xml:space="preserve">new instance of the </w:t>
       </w:r>
       <w:proofErr w:type="spellStart"/>
       <w:r>
         <w:rPr>
           <w:rFonts w:ascii="Arial" w:hAnsi="Arial" w:cs="Arial"/>
-          <w:color w:val="000000"/>
+          <w:color w:val="FF0000"/>
           <w:sz w:val="20"/>
           <w:szCs w:val="20"/>
         </w:rPr>
@@ -7831,11 +7752,38 @@
       <w:r>
         <w:rPr>
           <w:rFonts w:ascii="Arial" w:hAnsi="Arial" w:cs="Arial"/>
-          <w:color w:val="000000"/>
-          <w:sz w:val="20"/>
-          <w:szCs w:val="20"/>
-        </w:rPr>
-        <w:t xml:space="preserve"> class and display the string returned by the </w:t>
+          <w:color w:val="FF0000"/>
+          <w:sz w:val="20"/>
+          <w:szCs w:val="20"/>
+        </w:rPr>
+        <w:t xml:space="preserve"> </w:t>
+      </w:r>
+      <w:r>
+        <w:rPr>
+          <w:rFonts w:ascii="Arial" w:hAnsi="Arial" w:cs="Arial"/>
+          <w:color w:val="000000"/>
+          <w:sz w:val="20"/>
+          <w:szCs w:val="20"/>
+        </w:rPr>
+        <w:t xml:space="preserve">class and </w:t>
+      </w:r>
+      <w:r>
+        <w:rPr>
+          <w:rFonts w:ascii="Arial" w:hAnsi="Arial" w:cs="Arial"/>
+          <w:color w:val="FF0000"/>
+          <w:sz w:val="20"/>
+          <w:szCs w:val="20"/>
+        </w:rPr>
+        <w:t xml:space="preserve">display the string </w:t>
+      </w:r>
+      <w:r>
+        <w:rPr>
+          <w:rFonts w:ascii="Arial" w:hAnsi="Arial" w:cs="Arial"/>
+          <w:color w:val="000000"/>
+          <w:sz w:val="20"/>
+          <w:szCs w:val="20"/>
+        </w:rPr>
+        <w:t xml:space="preserve">returned by the </w:t>
       </w:r>
       <w:proofErr w:type="spellStart"/>
       <w:r>
@@ -8708,76 +8656,79 @@
           <w:szCs w:val="18"/>
         </w:rPr>
         <w:tab/>
-      </w:r>
-      <w:proofErr w:type="gramStart"/>
+        <w:t>private List&lt;</w:t>
+      </w:r>
       <w:r>
         <w:rPr>
           <w:rFonts w:ascii="Courier New" w:hAnsi="Courier New" w:cs="Courier New"/>
           <w:sz w:val="18"/>
           <w:szCs w:val="18"/>
         </w:rPr>
-        <w:t>private</w:t>
-      </w:r>
-      <w:proofErr w:type="gramEnd"/>
+        <w:t>Reservation</w:t>
+      </w:r>
       <w:r>
         <w:rPr>
           <w:rFonts w:ascii="Courier New" w:hAnsi="Courier New" w:cs="Courier New"/>
           <w:sz w:val="18"/>
           <w:szCs w:val="18"/>
         </w:rPr>
-        <w:t xml:space="preserve"> List&lt;</w:t>
-      </w:r>
-      <w:r>
+        <w:t>&gt; database;</w:t>
+      </w:r>
+    </w:p>
+    <w:p>
+      <w:pPr>
+        <w:ind w:left="360"/>
         <w:rPr>
           <w:rFonts w:ascii="Courier New" w:hAnsi="Courier New" w:cs="Courier New"/>
           <w:sz w:val="18"/>
           <w:szCs w:val="18"/>
         </w:rPr>
-        <w:t>Reservation</w:t>
-      </w:r>
+      </w:pPr>
       <w:r>
         <w:rPr>
           <w:rFonts w:ascii="Courier New" w:hAnsi="Courier New" w:cs="Courier New"/>
           <w:sz w:val="18"/>
           <w:szCs w:val="18"/>
         </w:rPr>
-        <w:t>&gt; database;</w:t>
-      </w:r>
-    </w:p>
-    <w:p>
-      <w:pPr>
-        <w:ind w:left="360"/>
+        <w:tab/>
+        <w:t xml:space="preserve">private List&lt;Room&gt; </w:t>
+      </w:r>
+      <w:proofErr w:type="spellStart"/>
+      <w:r>
         <w:rPr>
           <w:rFonts w:ascii="Courier New" w:hAnsi="Courier New" w:cs="Courier New"/>
           <w:sz w:val="18"/>
           <w:szCs w:val="18"/>
         </w:rPr>
-      </w:pPr>
+        <w:t>allRooms</w:t>
+      </w:r>
+      <w:proofErr w:type="spellEnd"/>
       <w:r>
         <w:rPr>
           <w:rFonts w:ascii="Courier New" w:hAnsi="Courier New" w:cs="Courier New"/>
           <w:sz w:val="18"/>
           <w:szCs w:val="18"/>
         </w:rPr>
-        <w:tab/>
-      </w:r>
-      <w:proofErr w:type="gramStart"/>
-      <w:r>
+        <w:t>;</w:t>
+      </w:r>
+    </w:p>
+    <w:p>
+      <w:pPr>
+        <w:ind w:left="360"/>
         <w:rPr>
           <w:rFonts w:ascii="Courier New" w:hAnsi="Courier New" w:cs="Courier New"/>
           <w:sz w:val="18"/>
           <w:szCs w:val="18"/>
         </w:rPr>
-        <w:t>private</w:t>
-      </w:r>
-      <w:proofErr w:type="gramEnd"/>
+      </w:pPr>
       <w:r>
         <w:rPr>
           <w:rFonts w:ascii="Courier New" w:hAnsi="Courier New" w:cs="Courier New"/>
           <w:sz w:val="18"/>
           <w:szCs w:val="18"/>
         </w:rPr>
-        <w:t xml:space="preserve"> List&lt;Room&gt; </w:t>
+        <w:tab/>
+        <w:t xml:space="preserve">private final </w:t>
       </w:r>
       <w:proofErr w:type="spellStart"/>
       <w:r>
@@ -8786,123 +8737,122 @@
           <w:sz w:val="18"/>
           <w:szCs w:val="18"/>
         </w:rPr>
-        <w:t>allRooms</w:t>
-      </w:r>
-      <w:proofErr w:type="spellEnd"/>
+        <w:t>ListPersiste</w:t>
+      </w:r>
       <w:r>
         <w:rPr>
           <w:rFonts w:ascii="Courier New" w:hAnsi="Courier New" w:cs="Courier New"/>
           <w:sz w:val="18"/>
           <w:szCs w:val="18"/>
         </w:rPr>
-        <w:t>;</w:t>
-      </w:r>
-    </w:p>
-    <w:p>
-      <w:pPr>
-        <w:ind w:left="360"/>
+        <w:t>nce</w:t>
+      </w:r>
+      <w:r>
         <w:rPr>
           <w:rFonts w:ascii="Courier New" w:hAnsi="Courier New" w:cs="Courier New"/>
           <w:sz w:val="18"/>
           <w:szCs w:val="18"/>
         </w:rPr>
-      </w:pPr>
+        <w:t>Object</w:t>
+      </w:r>
+      <w:proofErr w:type="spellEnd"/>
       <w:r>
         <w:rPr>
           <w:rFonts w:ascii="Courier New" w:hAnsi="Courier New" w:cs="Courier New"/>
           <w:sz w:val="18"/>
           <w:szCs w:val="18"/>
         </w:rPr>
-        <w:tab/>
-      </w:r>
-      <w:proofErr w:type="gramStart"/>
+        <w:t xml:space="preserve"> </w:t>
+      </w:r>
+      <w:proofErr w:type="spellStart"/>
       <w:r>
         <w:rPr>
           <w:rFonts w:ascii="Courier New" w:hAnsi="Courier New" w:cs="Courier New"/>
           <w:sz w:val="18"/>
           <w:szCs w:val="18"/>
         </w:rPr>
-        <w:t>private</w:t>
-      </w:r>
-      <w:proofErr w:type="gramEnd"/>
+        <w:t>listPersiste</w:t>
+      </w:r>
       <w:r>
         <w:rPr>
           <w:rFonts w:ascii="Courier New" w:hAnsi="Courier New" w:cs="Courier New"/>
           <w:sz w:val="18"/>
           <w:szCs w:val="18"/>
         </w:rPr>
-        <w:t xml:space="preserve"> final </w:t>
-      </w:r>
-      <w:proofErr w:type="spellStart"/>
+        <w:t>nceObject</w:t>
+      </w:r>
+      <w:proofErr w:type="spellEnd"/>
       <w:r>
         <w:rPr>
           <w:rFonts w:ascii="Courier New" w:hAnsi="Courier New" w:cs="Courier New"/>
           <w:sz w:val="18"/>
           <w:szCs w:val="18"/>
         </w:rPr>
-        <w:t>ListPersiste</w:t>
-      </w:r>
-      <w:r>
+        <w:t>;</w:t>
+      </w:r>
+    </w:p>
+    <w:p>
+      <w:pPr>
+        <w:ind w:left="360"/>
         <w:rPr>
           <w:rFonts w:ascii="Courier New" w:hAnsi="Courier New" w:cs="Courier New"/>
           <w:sz w:val="18"/>
           <w:szCs w:val="18"/>
         </w:rPr>
-        <w:t>nce</w:t>
-      </w:r>
+      </w:pPr>
       <w:r>
         <w:rPr>
           <w:rFonts w:ascii="Courier New" w:hAnsi="Courier New" w:cs="Courier New"/>
           <w:sz w:val="18"/>
           <w:szCs w:val="18"/>
         </w:rPr>
-        <w:t>Object</w:t>
-      </w:r>
-      <w:proofErr w:type="spellEnd"/>
+        <w:tab/>
+        <w:t xml:space="preserve">private final </w:t>
+      </w:r>
+      <w:proofErr w:type="spellStart"/>
       <w:r>
         <w:rPr>
           <w:rFonts w:ascii="Courier New" w:hAnsi="Courier New" w:cs="Courier New"/>
           <w:sz w:val="18"/>
           <w:szCs w:val="18"/>
         </w:rPr>
-        <w:t xml:space="preserve"> </w:t>
-      </w:r>
-      <w:proofErr w:type="spellStart"/>
+        <w:t>Hotel</w:t>
+      </w:r>
       <w:r>
         <w:rPr>
           <w:rFonts w:ascii="Courier New" w:hAnsi="Courier New" w:cs="Courier New"/>
           <w:sz w:val="18"/>
           <w:szCs w:val="18"/>
         </w:rPr>
-        <w:t>listPersiste</w:t>
-      </w:r>
+        <w:t>Factory</w:t>
+      </w:r>
+      <w:proofErr w:type="spellEnd"/>
       <w:r>
         <w:rPr>
           <w:rFonts w:ascii="Courier New" w:hAnsi="Courier New" w:cs="Courier New"/>
           <w:sz w:val="18"/>
           <w:szCs w:val="18"/>
         </w:rPr>
-        <w:t>nceObject</w:t>
-      </w:r>
-      <w:proofErr w:type="spellEnd"/>
-      <w:r>
+        <w:t xml:space="preserve"> factory; </w:t>
+      </w:r>
+    </w:p>
+    <w:p>
+      <w:pPr>
+        <w:ind w:left="360"/>
         <w:rPr>
           <w:rFonts w:ascii="Courier New" w:hAnsi="Courier New" w:cs="Courier New"/>
           <w:sz w:val="18"/>
           <w:szCs w:val="18"/>
         </w:rPr>
-        <w:t>;</w:t>
-      </w:r>
-    </w:p>
-    <w:p>
-      <w:pPr>
-        <w:ind w:left="360"/>
+      </w:pPr>
+      <w:r>
         <w:rPr>
           <w:rFonts w:ascii="Courier New" w:hAnsi="Courier New" w:cs="Courier New"/>
           <w:sz w:val="18"/>
           <w:szCs w:val="18"/>
         </w:rPr>
-      </w:pPr>
+        <w:tab/>
+      </w:r>
       <w:r>
         <w:rPr>
           <w:rFonts w:ascii="Courier New" w:hAnsi="Courier New" w:cs="Courier New"/>
@@ -8911,23 +8861,24 @@
         </w:rPr>
         <w:tab/>
       </w:r>
-      <w:proofErr w:type="gramStart"/>
-      <w:r>
+    </w:p>
+    <w:p>
+      <w:pPr>
+        <w:ind w:left="360"/>
         <w:rPr>
           <w:rFonts w:ascii="Courier New" w:hAnsi="Courier New" w:cs="Courier New"/>
           <w:sz w:val="18"/>
           <w:szCs w:val="18"/>
         </w:rPr>
-        <w:t>private</w:t>
-      </w:r>
-      <w:proofErr w:type="gramEnd"/>
+      </w:pPr>
       <w:r>
         <w:rPr>
           <w:rFonts w:ascii="Courier New" w:hAnsi="Courier New" w:cs="Courier New"/>
           <w:sz w:val="18"/>
           <w:szCs w:val="18"/>
         </w:rPr>
-        <w:t xml:space="preserve"> final </w:t>
+        <w:tab/>
+        <w:t xml:space="preserve">public </w:t>
       </w:r>
       <w:proofErr w:type="spellStart"/>
       <w:r>
@@ -8936,7 +8887,7 @@
           <w:sz w:val="18"/>
           <w:szCs w:val="18"/>
         </w:rPr>
-        <w:t>Hotel</w:t>
+        <w:t>Customer</w:t>
       </w:r>
       <w:r>
         <w:rPr>
@@ -8944,7 +8895,7 @@
           <w:sz w:val="18"/>
           <w:szCs w:val="18"/>
         </w:rPr>
-        <w:t>Factory</w:t>
+        <w:t>ListDB</w:t>
       </w:r>
       <w:proofErr w:type="spellEnd"/>
       <w:r>
@@ -8953,167 +8904,62 @@
           <w:sz w:val="18"/>
           <w:szCs w:val="18"/>
         </w:rPr>
-        <w:t xml:space="preserve"> factory; </w:t>
-      </w:r>
-    </w:p>
-    <w:p>
-      <w:pPr>
-        <w:ind w:left="360"/>
+        <w:t xml:space="preserve"> (</w:t>
+      </w:r>
+      <w:proofErr w:type="spellStart"/>
+      <w:r>
         <w:rPr>
           <w:rFonts w:ascii="Courier New" w:hAnsi="Courier New" w:cs="Courier New"/>
           <w:sz w:val="18"/>
           <w:szCs w:val="18"/>
         </w:rPr>
-      </w:pPr>
+        <w:t>ListPersistenceObject</w:t>
+      </w:r>
+      <w:proofErr w:type="spellEnd"/>
       <w:r>
         <w:rPr>
           <w:rFonts w:ascii="Courier New" w:hAnsi="Courier New" w:cs="Courier New"/>
           <w:sz w:val="18"/>
           <w:szCs w:val="18"/>
         </w:rPr>
-        <w:tab/>
-      </w:r>
+        <w:t xml:space="preserve"> </w:t>
+      </w:r>
+      <w:proofErr w:type="spellStart"/>
       <w:r>
         <w:rPr>
           <w:rFonts w:ascii="Courier New" w:hAnsi="Courier New" w:cs="Courier New"/>
           <w:sz w:val="18"/>
           <w:szCs w:val="18"/>
         </w:rPr>
-        <w:tab/>
-      </w:r>
-    </w:p>
-    <w:p>
-      <w:pPr>
-        <w:ind w:left="360"/>
+        <w:t>listPersistenceObject</w:t>
+      </w:r>
+      <w:proofErr w:type="spellEnd"/>
+      <w:r>
         <w:rPr>
           <w:rFonts w:ascii="Courier New" w:hAnsi="Courier New" w:cs="Courier New"/>
           <w:sz w:val="18"/>
           <w:szCs w:val="18"/>
         </w:rPr>
-      </w:pPr>
-      <w:r>
+        <w:t>)</w:t>
+      </w:r>
+    </w:p>
+    <w:p>
+      <w:pPr>
+        <w:ind w:left="360"/>
         <w:rPr>
           <w:rFonts w:ascii="Courier New" w:hAnsi="Courier New" w:cs="Courier New"/>
           <w:sz w:val="18"/>
           <w:szCs w:val="18"/>
         </w:rPr>
-        <w:tab/>
-      </w:r>
-      <w:proofErr w:type="gramStart"/>
+      </w:pPr>
       <w:r>
         <w:rPr>
           <w:rFonts w:ascii="Courier New" w:hAnsi="Courier New" w:cs="Courier New"/>
           <w:sz w:val="18"/>
           <w:szCs w:val="18"/>
         </w:rPr>
-        <w:t>public</w:t>
-      </w:r>
-      <w:proofErr w:type="gramEnd"/>
-      <w:r>
-        <w:rPr>
-          <w:rFonts w:ascii="Courier New" w:hAnsi="Courier New" w:cs="Courier New"/>
-          <w:sz w:val="18"/>
-          <w:szCs w:val="18"/>
-        </w:rPr>
-        <w:t xml:space="preserve"> </w:t>
-      </w:r>
-      <w:proofErr w:type="spellStart"/>
-      <w:r>
-        <w:rPr>
-          <w:rFonts w:ascii="Courier New" w:hAnsi="Courier New" w:cs="Courier New"/>
-          <w:sz w:val="18"/>
-          <w:szCs w:val="18"/>
-        </w:rPr>
-        <w:t>Customer</w:t>
-      </w:r>
-      <w:r>
-        <w:rPr>
-          <w:rFonts w:ascii="Courier New" w:hAnsi="Courier New" w:cs="Courier New"/>
-          <w:sz w:val="18"/>
-          <w:szCs w:val="18"/>
-        </w:rPr>
-        <w:t>ListDB</w:t>
-      </w:r>
-      <w:proofErr w:type="spellEnd"/>
-      <w:r>
-        <w:rPr>
-          <w:rFonts w:ascii="Courier New" w:hAnsi="Courier New" w:cs="Courier New"/>
-          <w:sz w:val="18"/>
-          <w:szCs w:val="18"/>
-        </w:rPr>
-        <w:t xml:space="preserve"> (</w:t>
-      </w:r>
-      <w:proofErr w:type="spellStart"/>
-      <w:r>
-        <w:rPr>
-          <w:rFonts w:ascii="Courier New" w:hAnsi="Courier New" w:cs="Courier New"/>
-          <w:sz w:val="18"/>
-          <w:szCs w:val="18"/>
-        </w:rPr>
-        <w:t>ListPersistenceObject</w:t>
-      </w:r>
-      <w:proofErr w:type="spellEnd"/>
-      <w:r>
-        <w:rPr>
-          <w:rFonts w:ascii="Courier New" w:hAnsi="Courier New" w:cs="Courier New"/>
-          <w:sz w:val="18"/>
-          <w:szCs w:val="18"/>
-        </w:rPr>
-        <w:t xml:space="preserve"> </w:t>
-      </w:r>
-      <w:proofErr w:type="spellStart"/>
-      <w:r>
-        <w:rPr>
-          <w:rFonts w:ascii="Courier New" w:hAnsi="Courier New" w:cs="Courier New"/>
-          <w:sz w:val="18"/>
-          <w:szCs w:val="18"/>
-        </w:rPr>
-        <w:t>listPersistenceObject</w:t>
-      </w:r>
-      <w:proofErr w:type="spellEnd"/>
-      <w:r>
-        <w:rPr>
-          <w:rFonts w:ascii="Courier New" w:hAnsi="Courier New" w:cs="Courier New"/>
-          <w:sz w:val="18"/>
-          <w:szCs w:val="18"/>
-        </w:rPr>
-        <w:t>)</w:t>
-      </w:r>
-    </w:p>
-    <w:p>
-      <w:pPr>
-        <w:ind w:left="360"/>
-        <w:rPr>
-          <w:rFonts w:ascii="Courier New" w:hAnsi="Courier New" w:cs="Courier New"/>
-          <w:sz w:val="18"/>
-          <w:szCs w:val="18"/>
-        </w:rPr>
-      </w:pPr>
-      <w:r>
-        <w:rPr>
-          <w:rFonts w:ascii="Courier New" w:hAnsi="Courier New" w:cs="Courier New"/>
-          <w:sz w:val="18"/>
-          <w:szCs w:val="18"/>
-        </w:rPr>
         <w:tab/>
-      </w:r>
-      <w:proofErr w:type="gramStart"/>
-      <w:r>
-        <w:rPr>
-          <w:rFonts w:ascii="Courier New" w:hAnsi="Courier New" w:cs="Courier New"/>
-          <w:sz w:val="18"/>
-          <w:szCs w:val="18"/>
-        </w:rPr>
-        <w:t>public</w:t>
-      </w:r>
-      <w:proofErr w:type="gramEnd"/>
-      <w:r>
-        <w:rPr>
-          <w:rFonts w:ascii="Courier New" w:hAnsi="Courier New" w:cs="Courier New"/>
-          <w:sz w:val="18"/>
-          <w:szCs w:val="18"/>
-        </w:rPr>
-        <w:t xml:space="preserve"> </w:t>
+        <w:t xml:space="preserve">public </w:t>
       </w:r>
       <w:proofErr w:type="spellStart"/>
       <w:r>
@@ -9707,8 +9553,6 @@
           <w:lang w:val="en-CA" w:eastAsia="en-CA"/>
         </w:rPr>
       </w:pPr>
-      <w:proofErr w:type="spellStart"/>
-      <w:proofErr w:type="gramStart"/>
       <w:r>
         <w:rPr>
           <w:rFonts w:ascii="Courier New" w:hAnsi="Courier New" w:cs="Courier New"/>
@@ -9717,19 +9561,7 @@
           <w:szCs w:val="16"/>
           <w:lang w:val="en-CA" w:eastAsia="en-CA"/>
         </w:rPr>
-        <w:t>etc</w:t>
-      </w:r>
-      <w:proofErr w:type="spellEnd"/>
-      <w:proofErr w:type="gramEnd"/>
-      <w:r>
-        <w:rPr>
-          <w:rFonts w:ascii="Courier New" w:hAnsi="Courier New" w:cs="Courier New"/>
-          <w:color w:val="000000"/>
-          <w:sz w:val="16"/>
-          <w:szCs w:val="16"/>
-          <w:lang w:val="en-CA" w:eastAsia="en-CA"/>
-        </w:rPr>
-        <w:t>…</w:t>
+        <w:t>etc…</w:t>
       </w:r>
     </w:p>
     <w:p>
@@ -10603,6 +10435,7 @@
         <w:t xml:space="preserve">belonging to the customer, or an empty </w:t>
       </w:r>
       <w:proofErr w:type="spellStart"/>
+      <w:proofErr w:type="gramStart"/>
       <w:r>
         <w:rPr>
           <w:rFonts w:ascii="Arial" w:hAnsi="Arial" w:cs="Arial"/>
@@ -10613,7 +10446,6 @@
         <w:t>arraylist</w:t>
       </w:r>
       <w:proofErr w:type="spellEnd"/>
-      <w:proofErr w:type="gramStart"/>
       <w:r>
         <w:rPr>
           <w:rFonts w:ascii="Arial" w:hAnsi="Arial" w:cs="Arial"/>
@@ -12184,7 +12016,7 @@
 </file>
 
 <file path=word/endnotes.xml><?xml version="1.0" encoding="utf-8"?>
-<w:endnotes xmlns:wpc="http://schemas.microsoft.com/office/word/2010/wordprocessingCanvas" xmlns:mc="http://schemas.openxmlformats.org/markup-compatibility/2006" xmlns:o="urn:schemas-microsoft-com:office:office" xmlns:r="http://schemas.openxmlformats.org/officeDocument/2006/relationships" xmlns:m="http://schemas.openxmlformats.org/officeDocument/2006/math" xmlns:v="urn:schemas-microsoft-com:vml" xmlns:wp14="http://schemas.microsoft.com/office/word/2010/wordprocessingDrawing" xmlns:wp="http://schemas.openxmlformats.org/drawingml/2006/wordprocessingDrawing" xmlns:w10="urn:schemas-microsoft-com:office:word" xmlns:w="http://schemas.openxmlformats.org/wordprocessingml/2006/main" xmlns:w14="http://schemas.microsoft.com/office/word/2010/wordml" xmlns:w15="http://schemas.microsoft.com/office/word/2012/wordml" xmlns:wpg="http://schemas.microsoft.com/office/word/2010/wordprocessingGroup" xmlns:wpi="http://schemas.microsoft.com/office/word/2010/wordprocessingInk" xmlns:wne="http://schemas.microsoft.com/office/word/2006/wordml" xmlns:wps="http://schemas.microsoft.com/office/word/2010/wordprocessingShape" mc:Ignorable="w14 w15 wp14">
+<w:endnotes xmlns:wpc="http://schemas.microsoft.com/office/word/2010/wordprocessingCanvas" xmlns:cx="http://schemas.microsoft.com/office/drawing/2014/chartex" xmlns:cx1="http://schemas.microsoft.com/office/drawing/2015/9/8/chartex" xmlns:mc="http://schemas.openxmlformats.org/markup-compatibility/2006" xmlns:o="urn:schemas-microsoft-com:office:office" xmlns:r="http://schemas.openxmlformats.org/officeDocument/2006/relationships" xmlns:m="http://schemas.openxmlformats.org/officeDocument/2006/math" xmlns:v="urn:schemas-microsoft-com:vml" xmlns:wp14="http://schemas.microsoft.com/office/word/2010/wordprocessingDrawing" xmlns:wp="http://schemas.openxmlformats.org/drawingml/2006/wordprocessingDrawing" xmlns:w10="urn:schemas-microsoft-com:office:word" xmlns:w="http://schemas.openxmlformats.org/wordprocessingml/2006/main" xmlns:w14="http://schemas.microsoft.com/office/word/2010/wordml" xmlns:w15="http://schemas.microsoft.com/office/word/2012/wordml" xmlns:w16se="http://schemas.microsoft.com/office/word/2015/wordml/symex" xmlns:wpg="http://schemas.microsoft.com/office/word/2010/wordprocessingGroup" xmlns:wpi="http://schemas.microsoft.com/office/word/2010/wordprocessingInk" xmlns:wne="http://schemas.microsoft.com/office/word/2006/wordml" xmlns:wps="http://schemas.microsoft.com/office/word/2010/wordprocessingShape" mc:Ignorable="w14 w15 w16se wp14">
   <w:endnote w:type="separator" w:id="-1">
     <w:p>
       <w:r>
@@ -12206,7 +12038,7 @@
 </file>
 
 <file path=word/footer1.xml><?xml version="1.0" encoding="utf-8"?>
-<w:ftr xmlns:wpc="http://schemas.microsoft.com/office/word/2010/wordprocessingCanvas" xmlns:mc="http://schemas.openxmlformats.org/markup-compatibility/2006" xmlns:o="urn:schemas-microsoft-com:office:office" xmlns:r="http://schemas.openxmlformats.org/officeDocument/2006/relationships" xmlns:m="http://schemas.openxmlformats.org/officeDocument/2006/math" xmlns:v="urn:schemas-microsoft-com:vml" xmlns:wp14="http://schemas.microsoft.com/office/word/2010/wordprocessingDrawing" xmlns:wp="http://schemas.openxmlformats.org/drawingml/2006/wordprocessingDrawing" xmlns:w10="urn:schemas-microsoft-com:office:word" xmlns:w="http://schemas.openxmlformats.org/wordprocessingml/2006/main" xmlns:w14="http://schemas.microsoft.com/office/word/2010/wordml" xmlns:w15="http://schemas.microsoft.com/office/word/2012/wordml" xmlns:wpg="http://schemas.microsoft.com/office/word/2010/wordprocessingGroup" xmlns:wpi="http://schemas.microsoft.com/office/word/2010/wordprocessingInk" xmlns:wne="http://schemas.microsoft.com/office/word/2006/wordml" xmlns:wps="http://schemas.microsoft.com/office/word/2010/wordprocessingShape" mc:Ignorable="w14 w15 wp14">
+<w:ftr xmlns:wpc="http://schemas.microsoft.com/office/word/2010/wordprocessingCanvas" xmlns:cx="http://schemas.microsoft.com/office/drawing/2014/chartex" xmlns:cx1="http://schemas.microsoft.com/office/drawing/2015/9/8/chartex" xmlns:mc="http://schemas.openxmlformats.org/markup-compatibility/2006" xmlns:o="urn:schemas-microsoft-com:office:office" xmlns:r="http://schemas.openxmlformats.org/officeDocument/2006/relationships" xmlns:m="http://schemas.openxmlformats.org/officeDocument/2006/math" xmlns:v="urn:schemas-microsoft-com:vml" xmlns:wp14="http://schemas.microsoft.com/office/word/2010/wordprocessingDrawing" xmlns:wp="http://schemas.openxmlformats.org/drawingml/2006/wordprocessingDrawing" xmlns:w10="urn:schemas-microsoft-com:office:word" xmlns:w="http://schemas.openxmlformats.org/wordprocessingml/2006/main" xmlns:w14="http://schemas.microsoft.com/office/word/2010/wordml" xmlns:w15="http://schemas.microsoft.com/office/word/2012/wordml" xmlns:w16se="http://schemas.microsoft.com/office/word/2015/wordml/symex" xmlns:wpg="http://schemas.microsoft.com/office/word/2010/wordprocessingGroup" xmlns:wpi="http://schemas.microsoft.com/office/word/2010/wordprocessingInk" xmlns:wne="http://schemas.microsoft.com/office/word/2006/wordml" xmlns:wps="http://schemas.microsoft.com/office/word/2010/wordprocessingShape" mc:Ignorable="w14 w15 w16se wp14">
   <w:p>
     <w:pPr>
       <w:pStyle w:val="Footer"/>
@@ -12285,7 +12117,7 @@
         <w:sz w:val="18"/>
         <w:szCs w:val="18"/>
       </w:rPr>
-      <w:t>4</w:t>
+      <w:t>5</w:t>
     </w:r>
     <w:r>
       <w:rPr>
@@ -12375,7 +12207,7 @@
 </file>
 
 <file path=word/footnotes.xml><?xml version="1.0" encoding="utf-8"?>
-<w:footnotes xmlns:wpc="http://schemas.microsoft.com/office/word/2010/wordprocessingCanvas" xmlns:mc="http://schemas.openxmlformats.org/markup-compatibility/2006" xmlns:o="urn:schemas-microsoft-com:office:office" xmlns:r="http://schemas.openxmlformats.org/officeDocument/2006/relationships" xmlns:m="http://schemas.openxmlformats.org/officeDocument/2006/math" xmlns:v="urn:schemas-microsoft-com:vml" xmlns:wp14="http://schemas.microsoft.com/office/word/2010/wordprocessingDrawing" xmlns:wp="http://schemas.openxmlformats.org/drawingml/2006/wordprocessingDrawing" xmlns:w10="urn:schemas-microsoft-com:office:word" xmlns:w="http://schemas.openxmlformats.org/wordprocessingml/2006/main" xmlns:w14="http://schemas.microsoft.com/office/word/2010/wordml" xmlns:w15="http://schemas.microsoft.com/office/word/2012/wordml" xmlns:wpg="http://schemas.microsoft.com/office/word/2010/wordprocessingGroup" xmlns:wpi="http://schemas.microsoft.com/office/word/2010/wordprocessingInk" xmlns:wne="http://schemas.microsoft.com/office/word/2006/wordml" xmlns:wps="http://schemas.microsoft.com/office/word/2010/wordprocessingShape" mc:Ignorable="w14 w15 wp14">
+<w:footnotes xmlns:wpc="http://schemas.microsoft.com/office/word/2010/wordprocessingCanvas" xmlns:cx="http://schemas.microsoft.com/office/drawing/2014/chartex" xmlns:cx1="http://schemas.microsoft.com/office/drawing/2015/9/8/chartex" xmlns:mc="http://schemas.openxmlformats.org/markup-compatibility/2006" xmlns:o="urn:schemas-microsoft-com:office:office" xmlns:r="http://schemas.openxmlformats.org/officeDocument/2006/relationships" xmlns:m="http://schemas.openxmlformats.org/officeDocument/2006/math" xmlns:v="urn:schemas-microsoft-com:vml" xmlns:wp14="http://schemas.microsoft.com/office/word/2010/wordprocessingDrawing" xmlns:wp="http://schemas.openxmlformats.org/drawingml/2006/wordprocessingDrawing" xmlns:w10="urn:schemas-microsoft-com:office:word" xmlns:w="http://schemas.openxmlformats.org/wordprocessingml/2006/main" xmlns:w14="http://schemas.microsoft.com/office/word/2010/wordml" xmlns:w15="http://schemas.microsoft.com/office/word/2012/wordml" xmlns:w16se="http://schemas.microsoft.com/office/word/2015/wordml/symex" xmlns:wpg="http://schemas.microsoft.com/office/word/2010/wordprocessingGroup" xmlns:wpi="http://schemas.microsoft.com/office/word/2010/wordprocessingInk" xmlns:wne="http://schemas.microsoft.com/office/word/2006/wordml" xmlns:wps="http://schemas.microsoft.com/office/word/2010/wordprocessingShape" mc:Ignorable="w14 w15 w16se wp14">
   <w:footnote w:type="separator" w:id="-1">
     <w:p>
       <w:r>
@@ -12397,7 +12229,7 @@
 </file>
 
 <file path=word/header1.xml><?xml version="1.0" encoding="utf-8"?>
-<w:hdr xmlns:wpc="http://schemas.microsoft.com/office/word/2010/wordprocessingCanvas" xmlns:mc="http://schemas.openxmlformats.org/markup-compatibility/2006" xmlns:o="urn:schemas-microsoft-com:office:office" xmlns:r="http://schemas.openxmlformats.org/officeDocument/2006/relationships" xmlns:m="http://schemas.openxmlformats.org/officeDocument/2006/math" xmlns:v="urn:schemas-microsoft-com:vml" xmlns:wp14="http://schemas.microsoft.com/office/word/2010/wordprocessingDrawing" xmlns:wp="http://schemas.openxmlformats.org/drawingml/2006/wordprocessingDrawing" xmlns:w10="urn:schemas-microsoft-com:office:word" xmlns:w="http://schemas.openxmlformats.org/wordprocessingml/2006/main" xmlns:w14="http://schemas.microsoft.com/office/word/2010/wordml" xmlns:w15="http://schemas.microsoft.com/office/word/2012/wordml" xmlns:wpg="http://schemas.microsoft.com/office/word/2010/wordprocessingGroup" xmlns:wpi="http://schemas.microsoft.com/office/word/2010/wordprocessingInk" xmlns:wne="http://schemas.microsoft.com/office/word/2006/wordml" xmlns:wps="http://schemas.microsoft.com/office/word/2010/wordprocessingShape" mc:Ignorable="w14 w15 wp14">
+<w:hdr xmlns:wpc="http://schemas.microsoft.com/office/word/2010/wordprocessingCanvas" xmlns:cx="http://schemas.microsoft.com/office/drawing/2014/chartex" xmlns:cx1="http://schemas.microsoft.com/office/drawing/2015/9/8/chartex" xmlns:mc="http://schemas.openxmlformats.org/markup-compatibility/2006" xmlns:o="urn:schemas-microsoft-com:office:office" xmlns:r="http://schemas.openxmlformats.org/officeDocument/2006/relationships" xmlns:m="http://schemas.openxmlformats.org/officeDocument/2006/math" xmlns:v="urn:schemas-microsoft-com:vml" xmlns:wp14="http://schemas.microsoft.com/office/word/2010/wordprocessingDrawing" xmlns:wp="http://schemas.openxmlformats.org/drawingml/2006/wordprocessingDrawing" xmlns:w10="urn:schemas-microsoft-com:office:word" xmlns:w="http://schemas.openxmlformats.org/wordprocessingml/2006/main" xmlns:w14="http://schemas.microsoft.com/office/word/2010/wordml" xmlns:w15="http://schemas.microsoft.com/office/word/2012/wordml" xmlns:w16se="http://schemas.microsoft.com/office/word/2015/wordml/symex" xmlns:wpg="http://schemas.microsoft.com/office/word/2010/wordprocessingGroup" xmlns:wpi="http://schemas.microsoft.com/office/word/2010/wordprocessingInk" xmlns:wne="http://schemas.microsoft.com/office/word/2006/wordml" xmlns:wps="http://schemas.microsoft.com/office/word/2010/wordprocessingShape" mc:Ignorable="w14 w15 w16se wp14">
   <w:p>
     <w:pPr>
       <w:pStyle w:val="Header"/>
@@ -12456,7 +12288,7 @@
 </file>
 
 <file path=word/numbering.xml><?xml version="1.0" encoding="utf-8"?>
-<w:numbering xmlns:wpc="http://schemas.microsoft.com/office/word/2010/wordprocessingCanvas" xmlns:mc="http://schemas.openxmlformats.org/markup-compatibility/2006" xmlns:o="urn:schemas-microsoft-com:office:office" xmlns:r="http://schemas.openxmlformats.org/officeDocument/2006/relationships" xmlns:m="http://schemas.openxmlformats.org/officeDocument/2006/math" xmlns:v="urn:schemas-microsoft-com:vml" xmlns:wp14="http://schemas.microsoft.com/office/word/2010/wordprocessingDrawing" xmlns:wp="http://schemas.openxmlformats.org/drawingml/2006/wordprocessingDrawing" xmlns:w10="urn:schemas-microsoft-com:office:word" xmlns:w="http://schemas.openxmlformats.org/wordprocessingml/2006/main" xmlns:w14="http://schemas.microsoft.com/office/word/2010/wordml" xmlns:w15="http://schemas.microsoft.com/office/word/2012/wordml" xmlns:wpg="http://schemas.microsoft.com/office/word/2010/wordprocessingGroup" xmlns:wpi="http://schemas.microsoft.com/office/word/2010/wordprocessingInk" xmlns:wne="http://schemas.microsoft.com/office/word/2006/wordml" xmlns:wps="http://schemas.microsoft.com/office/word/2010/wordprocessingShape" mc:Ignorable="w14 w15 wp14">
+<w:numbering xmlns:wpc="http://schemas.microsoft.com/office/word/2010/wordprocessingCanvas" xmlns:cx="http://schemas.microsoft.com/office/drawing/2014/chartex" xmlns:cx1="http://schemas.microsoft.com/office/drawing/2015/9/8/chartex" xmlns:mc="http://schemas.openxmlformats.org/markup-compatibility/2006" xmlns:o="urn:schemas-microsoft-com:office:office" xmlns:r="http://schemas.openxmlformats.org/officeDocument/2006/relationships" xmlns:m="http://schemas.openxmlformats.org/officeDocument/2006/math" xmlns:v="urn:schemas-microsoft-com:vml" xmlns:wp14="http://schemas.microsoft.com/office/word/2010/wordprocessingDrawing" xmlns:wp="http://schemas.openxmlformats.org/drawingml/2006/wordprocessingDrawing" xmlns:w10="urn:schemas-microsoft-com:office:word" xmlns:w="http://schemas.openxmlformats.org/wordprocessingml/2006/main" xmlns:w14="http://schemas.microsoft.com/office/word/2010/wordml" xmlns:w15="http://schemas.microsoft.com/office/word/2012/wordml" xmlns:w16se="http://schemas.microsoft.com/office/word/2015/wordml/symex" xmlns:wpg="http://schemas.microsoft.com/office/word/2010/wordprocessingGroup" xmlns:wpi="http://schemas.microsoft.com/office/word/2010/wordprocessingInk" xmlns:wne="http://schemas.microsoft.com/office/word/2006/wordml" xmlns:wps="http://schemas.microsoft.com/office/word/2010/wordprocessingShape" mc:Ignorable="w14 w15 w16se wp14">
   <w:abstractNum w:abstractNumId="0" w15:restartNumberingAfterBreak="0">
     <w:nsid w:val="029823F5"/>
     <w:multiLevelType w:val="hybridMultilevel"/>
@@ -16218,7 +16050,7 @@
 </file>
 
 <file path=word/styles.xml><?xml version="1.0" encoding="utf-8"?>
-<w:styles xmlns:mc="http://schemas.openxmlformats.org/markup-compatibility/2006" xmlns:r="http://schemas.openxmlformats.org/officeDocument/2006/relationships" xmlns:w="http://schemas.openxmlformats.org/wordprocessingml/2006/main" xmlns:w14="http://schemas.microsoft.com/office/word/2010/wordml" xmlns:w15="http://schemas.microsoft.com/office/word/2012/wordml" mc:Ignorable="w14 w15">
+<w:styles xmlns:mc="http://schemas.openxmlformats.org/markup-compatibility/2006" xmlns:r="http://schemas.openxmlformats.org/officeDocument/2006/relationships" xmlns:w="http://schemas.openxmlformats.org/wordprocessingml/2006/main" xmlns:w14="http://schemas.microsoft.com/office/word/2010/wordml" xmlns:w15="http://schemas.microsoft.com/office/word/2012/wordml" xmlns:w16se="http://schemas.microsoft.com/office/word/2015/wordml/symex" mc:Ignorable="w14 w15 w16se">
   <w:docDefaults>
     <w:rPrDefault>
       <w:rPr>
@@ -17023,7 +16855,7 @@
 </file>
 
 <file path=customXml/itemProps1.xml><?xml version="1.0" encoding="utf-8"?>
-<ds:datastoreItem xmlns:ds="http://schemas.openxmlformats.org/officeDocument/2006/customXml" ds:itemID="{88F32847-0A42-4606-8C4A-563FF8D7A8C4}">
+<ds:datastoreItem xmlns:ds="http://schemas.openxmlformats.org/officeDocument/2006/customXml" ds:itemID="{178E67F2-96CF-4449-A345-7BBB002EFE2E}">
   <ds:schemaRefs>
     <ds:schemaRef ds:uri="http://schemas.openxmlformats.org/officeDocument/2006/bibliography"/>
   </ds:schemaRefs>

</xml_diff>

<commit_message>
You want Hot Fix? There you go ...
</commit_message>
<xml_diff>
--- a/PhaseIIIOct28_.docx
+++ b/PhaseIIIOct28_.docx
@@ -10186,7 +10186,6 @@
         <w:t xml:space="preserve"> class and display the string returned by the </w:t>
       </w:r>
       <w:proofErr w:type="spellStart"/>
-      <w:proofErr w:type="gramStart"/>
       <w:r>
         <w:rPr>
           <w:rFonts w:ascii="Arial" w:hAnsi="Arial" w:cs="Arial"/>
@@ -10204,17 +10203,7 @@
           <w:sz w:val="20"/>
           <w:szCs w:val="20"/>
         </w:rPr>
-        <w:t>(</w:t>
-      </w:r>
-      <w:proofErr w:type="gramEnd"/>
-      <w:r>
-        <w:rPr>
-          <w:rFonts w:ascii="Arial" w:hAnsi="Arial" w:cs="Arial"/>
-          <w:color w:val="000000"/>
-          <w:sz w:val="20"/>
-          <w:szCs w:val="20"/>
-        </w:rPr>
-        <w:t>) method.</w:t>
+        <w:t>() method.</w:t>
       </w:r>
     </w:p>
     <w:p>
@@ -10435,7 +10424,6 @@
         <w:t xml:space="preserve">belonging to the customer, or an empty </w:t>
       </w:r>
       <w:proofErr w:type="spellStart"/>
-      <w:proofErr w:type="gramStart"/>
       <w:r>
         <w:rPr>
           <w:rFonts w:ascii="Arial" w:hAnsi="Arial" w:cs="Arial"/>
@@ -10464,10 +10452,12 @@
         </w:rPr>
         <w:t>.</w:t>
       </w:r>
-      <w:proofErr w:type="gramEnd"/>
-    </w:p>
-    <w:p>
-      <w:pPr>
+    </w:p>
+    <w:p>
+      <w:pPr>
+        <w:tabs>
+          <w:tab w:val="left" w:pos="6795"/>
+        </w:tabs>
         <w:autoSpaceDE w:val="0"/>
         <w:autoSpaceDN w:val="0"/>
         <w:adjustRightInd w:val="0"/>
@@ -10479,6 +10469,16 @@
           <w:szCs w:val="20"/>
         </w:rPr>
       </w:pPr>
+      <w:r>
+        <w:rPr>
+          <w:rFonts w:ascii="Arial" w:hAnsi="Arial" w:cs="Arial"/>
+          <w:b/>
+          <w:color w:val="000000"/>
+          <w:sz w:val="20"/>
+          <w:szCs w:val="20"/>
+        </w:rPr>
+        <w:tab/>
+      </w:r>
     </w:p>
     <w:p>
       <w:pPr>
@@ -12117,7 +12117,7 @@
         <w:sz w:val="18"/>
         <w:szCs w:val="18"/>
       </w:rPr>
-      <w:t>5</w:t>
+      <w:t>6</w:t>
     </w:r>
     <w:r>
       <w:rPr>
@@ -16855,7 +16855,7 @@
 </file>
 
 <file path=customXml/itemProps1.xml><?xml version="1.0" encoding="utf-8"?>
-<ds:datastoreItem xmlns:ds="http://schemas.openxmlformats.org/officeDocument/2006/customXml" ds:itemID="{178E67F2-96CF-4449-A345-7BBB002EFE2E}">
+<ds:datastoreItem xmlns:ds="http://schemas.openxmlformats.org/officeDocument/2006/customXml" ds:itemID="{FB678FC5-04E3-4EAE-B939-6B691623B8E2}">
   <ds:schemaRefs>
     <ds:schemaRef ds:uri="http://schemas.openxmlformats.org/officeDocument/2006/bibliography"/>
   </ds:schemaRefs>

</xml_diff>